<commit_message>
Termékek foglalása, foglalások listázása, képek
</commit_message>
<xml_diff>
--- a/docs/SkiRent vizsgaremek dokumentáció.docx
+++ b/docs/SkiRent vizsgaremek dokumentáció.docx
@@ -261,7 +261,7 @@
             </w:rPr>
             <w:fldChar w:fldCharType="separate"/>
           </w:r>
-          <w:hyperlink w:anchor="_Toc195977949" w:history="1">
+          <w:hyperlink w:anchor="_Toc194426591" w:history="1">
             <w:r>
               <w:rPr>
                 <w:rStyle w:val="Hiperhivatkozs"/>
@@ -308,7 +308,7 @@
                 <w:noProof/>
                 <w:webHidden/>
               </w:rPr>
-              <w:instrText xml:space="preserve"> PAGEREF _Toc195977949 \h </w:instrText>
+              <w:instrText xml:space="preserve"> PAGEREF _Toc194426591 \h </w:instrText>
             </w:r>
             <w:r>
               <w:rPr>
@@ -355,7 +355,7 @@
               <w:lang w:eastAsia="hu-HU"/>
             </w:rPr>
           </w:pPr>
-          <w:hyperlink w:anchor="_Toc195977950" w:history="1">
+          <w:hyperlink w:anchor="_Toc194426592" w:history="1">
             <w:r>
               <w:rPr>
                 <w:rStyle w:val="Hiperhivatkozs"/>
@@ -400,7 +400,7 @@
                 <w:noProof/>
                 <w:webHidden/>
               </w:rPr>
-              <w:instrText xml:space="preserve"> PAGEREF _Toc195977950 \h </w:instrText>
+              <w:instrText xml:space="preserve"> PAGEREF _Toc194426592 \h </w:instrText>
             </w:r>
             <w:r>
               <w:rPr>
@@ -447,7 +447,7 @@
               <w:lang w:eastAsia="hu-HU"/>
             </w:rPr>
           </w:pPr>
-          <w:hyperlink w:anchor="_Toc195977951" w:history="1">
+          <w:hyperlink w:anchor="_Toc194426593" w:history="1">
             <w:r>
               <w:rPr>
                 <w:rStyle w:val="Hiperhivatkozs"/>
@@ -492,7 +492,7 @@
                 <w:noProof/>
                 <w:webHidden/>
               </w:rPr>
-              <w:instrText xml:space="preserve"> PAGEREF _Toc195977951 \h </w:instrText>
+              <w:instrText xml:space="preserve"> PAGEREF _Toc194426593 \h </w:instrText>
             </w:r>
             <w:r>
               <w:rPr>
@@ -539,7 +539,7 @@
               <w:lang w:eastAsia="hu-HU"/>
             </w:rPr>
           </w:pPr>
-          <w:hyperlink w:anchor="_Toc195977952" w:history="1">
+          <w:hyperlink w:anchor="_Toc194426594" w:history="1">
             <w:r>
               <w:rPr>
                 <w:rStyle w:val="Hiperhivatkozs"/>
@@ -584,7 +584,7 @@
                 <w:noProof/>
                 <w:webHidden/>
               </w:rPr>
-              <w:instrText xml:space="preserve"> PAGEREF _Toc195977952 \h </w:instrText>
+              <w:instrText xml:space="preserve"> PAGEREF _Toc194426594 \h </w:instrText>
             </w:r>
             <w:r>
               <w:rPr>
@@ -633,7 +633,7 @@
               <w:lang w:eastAsia="hu-HU"/>
             </w:rPr>
           </w:pPr>
-          <w:hyperlink w:anchor="_Toc195977953" w:history="1">
+          <w:hyperlink w:anchor="_Toc194426595" w:history="1">
             <w:r>
               <w:rPr>
                 <w:rStyle w:val="Hiperhivatkozs"/>
@@ -680,7 +680,7 @@
                 <w:noProof/>
                 <w:webHidden/>
               </w:rPr>
-              <w:instrText xml:space="preserve"> PAGEREF _Toc195977953 \h </w:instrText>
+              <w:instrText xml:space="preserve"> PAGEREF _Toc194426595 \h </w:instrText>
             </w:r>
             <w:r>
               <w:rPr>
@@ -727,7 +727,7 @@
               <w:lang w:eastAsia="hu-HU"/>
             </w:rPr>
           </w:pPr>
-          <w:hyperlink w:anchor="_Toc195977954" w:history="1">
+          <w:hyperlink w:anchor="_Toc194426596" w:history="1">
             <w:r>
               <w:rPr>
                 <w:rStyle w:val="Hiperhivatkozs"/>
@@ -772,7 +772,7 @@
                 <w:noProof/>
                 <w:webHidden/>
               </w:rPr>
-              <w:instrText xml:space="preserve"> PAGEREF _Toc195977954 \h </w:instrText>
+              <w:instrText xml:space="preserve"> PAGEREF _Toc194426596 \h </w:instrText>
             </w:r>
             <w:r>
               <w:rPr>
@@ -820,7 +820,7 @@
               <w:lang w:eastAsia="hu-HU"/>
             </w:rPr>
           </w:pPr>
-          <w:hyperlink w:anchor="_Toc195977955" w:history="1">
+          <w:hyperlink w:anchor="_Toc194426597" w:history="1">
             <w:r>
               <w:rPr>
                 <w:rStyle w:val="Hiperhivatkozs"/>
@@ -866,7 +866,7 @@
                 <w:noProof/>
                 <w:webHidden/>
               </w:rPr>
-              <w:instrText xml:space="preserve"> PAGEREF _Toc195977955 \h </w:instrText>
+              <w:instrText xml:space="preserve"> PAGEREF _Toc194426597 \h </w:instrText>
             </w:r>
             <w:r>
               <w:rPr>
@@ -914,7 +914,7 @@
               <w:lang w:eastAsia="hu-HU"/>
             </w:rPr>
           </w:pPr>
-          <w:hyperlink w:anchor="_Toc195977956" w:history="1">
+          <w:hyperlink w:anchor="_Toc194426598" w:history="1">
             <w:r>
               <w:rPr>
                 <w:rStyle w:val="Hiperhivatkozs"/>
@@ -960,7 +960,7 @@
                 <w:noProof/>
                 <w:webHidden/>
               </w:rPr>
-              <w:instrText xml:space="preserve"> PAGEREF _Toc195977956 \h </w:instrText>
+              <w:instrText xml:space="preserve"> PAGEREF _Toc194426598 \h </w:instrText>
             </w:r>
             <w:r>
               <w:rPr>
@@ -1008,7 +1008,7 @@
               <w:lang w:eastAsia="hu-HU"/>
             </w:rPr>
           </w:pPr>
-          <w:hyperlink w:anchor="_Toc195977957" w:history="1">
+          <w:hyperlink w:anchor="_Toc194426599" w:history="1">
             <w:r>
               <w:rPr>
                 <w:rStyle w:val="Hiperhivatkozs"/>
@@ -1054,7 +1054,7 @@
                 <w:noProof/>
                 <w:webHidden/>
               </w:rPr>
-              <w:instrText xml:space="preserve"> PAGEREF _Toc195977957 \h </w:instrText>
+              <w:instrText xml:space="preserve"> PAGEREF _Toc194426599 \h </w:instrText>
             </w:r>
             <w:r>
               <w:rPr>
@@ -1102,7 +1102,7 @@
               <w:lang w:eastAsia="hu-HU"/>
             </w:rPr>
           </w:pPr>
-          <w:hyperlink w:anchor="_Toc195977958" w:history="1">
+          <w:hyperlink w:anchor="_Toc194426600" w:history="1">
             <w:r>
               <w:rPr>
                 <w:rStyle w:val="Hiperhivatkozs"/>
@@ -1148,7 +1148,7 @@
                 <w:noProof/>
                 <w:webHidden/>
               </w:rPr>
-              <w:instrText xml:space="preserve"> PAGEREF _Toc195977958 \h </w:instrText>
+              <w:instrText xml:space="preserve"> PAGEREF _Toc194426600 \h </w:instrText>
             </w:r>
             <w:r>
               <w:rPr>
@@ -1196,7 +1196,7 @@
               <w:lang w:eastAsia="hu-HU"/>
             </w:rPr>
           </w:pPr>
-          <w:hyperlink w:anchor="_Toc195977959" w:history="1">
+          <w:hyperlink w:anchor="_Toc194426601" w:history="1">
             <w:r>
               <w:rPr>
                 <w:rStyle w:val="Hiperhivatkozs"/>
@@ -1242,7 +1242,7 @@
                 <w:noProof/>
                 <w:webHidden/>
               </w:rPr>
-              <w:instrText xml:space="preserve"> PAGEREF _Toc195977959 \h </w:instrText>
+              <w:instrText xml:space="preserve"> PAGEREF _Toc194426601 \h </w:instrText>
             </w:r>
             <w:r>
               <w:rPr>
@@ -1290,7 +1290,7 @@
               <w:lang w:eastAsia="hu-HU"/>
             </w:rPr>
           </w:pPr>
-          <w:hyperlink w:anchor="_Toc195977960" w:history="1">
+          <w:hyperlink w:anchor="_Toc194426602" w:history="1">
             <w:r>
               <w:rPr>
                 <w:rStyle w:val="Hiperhivatkozs"/>
@@ -1336,7 +1336,7 @@
                 <w:noProof/>
                 <w:webHidden/>
               </w:rPr>
-              <w:instrText xml:space="preserve"> PAGEREF _Toc195977960 \h </w:instrText>
+              <w:instrText xml:space="preserve"> PAGEREF _Toc194426602 \h </w:instrText>
             </w:r>
             <w:r>
               <w:rPr>
@@ -1384,7 +1384,7 @@
               <w:lang w:eastAsia="hu-HU"/>
             </w:rPr>
           </w:pPr>
-          <w:hyperlink w:anchor="_Toc195977961" w:history="1">
+          <w:hyperlink w:anchor="_Toc194426603" w:history="1">
             <w:r>
               <w:rPr>
                 <w:rStyle w:val="Hiperhivatkozs"/>
@@ -1430,7 +1430,7 @@
                 <w:noProof/>
                 <w:webHidden/>
               </w:rPr>
-              <w:instrText xml:space="preserve"> PAGEREF _Toc195977961 \h </w:instrText>
+              <w:instrText xml:space="preserve"> PAGEREF _Toc194426603 \h </w:instrText>
             </w:r>
             <w:r>
               <w:rPr>
@@ -1478,7 +1478,7 @@
               <w:lang w:eastAsia="hu-HU"/>
             </w:rPr>
           </w:pPr>
-          <w:hyperlink w:anchor="_Toc195977962" w:history="1">
+          <w:hyperlink w:anchor="_Toc194426604" w:history="1">
             <w:r>
               <w:rPr>
                 <w:rStyle w:val="Hiperhivatkozs"/>
@@ -1524,7 +1524,7 @@
                 <w:noProof/>
                 <w:webHidden/>
               </w:rPr>
-              <w:instrText xml:space="preserve"> PAGEREF _Toc195977962 \h </w:instrText>
+              <w:instrText xml:space="preserve"> PAGEREF _Toc194426604 \h </w:instrText>
             </w:r>
             <w:r>
               <w:rPr>
@@ -1572,7 +1572,7 @@
               <w:lang w:eastAsia="hu-HU"/>
             </w:rPr>
           </w:pPr>
-          <w:hyperlink w:anchor="_Toc195977963" w:history="1">
+          <w:hyperlink w:anchor="_Toc194426605" w:history="1">
             <w:r>
               <w:rPr>
                 <w:rStyle w:val="Hiperhivatkozs"/>
@@ -1618,7 +1618,7 @@
                 <w:noProof/>
                 <w:webHidden/>
               </w:rPr>
-              <w:instrText xml:space="preserve"> PAGEREF _Toc195977963 \h </w:instrText>
+              <w:instrText xml:space="preserve"> PAGEREF _Toc194426605 \h </w:instrText>
             </w:r>
             <w:r>
               <w:rPr>
@@ -1666,7 +1666,7 @@
               <w:lang w:eastAsia="hu-HU"/>
             </w:rPr>
           </w:pPr>
-          <w:hyperlink w:anchor="_Toc195977964" w:history="1">
+          <w:hyperlink w:anchor="_Toc194426606" w:history="1">
             <w:r>
               <w:rPr>
                 <w:rStyle w:val="Hiperhivatkozs"/>
@@ -1712,7 +1712,7 @@
                 <w:noProof/>
                 <w:webHidden/>
               </w:rPr>
-              <w:instrText xml:space="preserve"> PAGEREF _Toc195977964 \h </w:instrText>
+              <w:instrText xml:space="preserve"> PAGEREF _Toc194426606 \h </w:instrText>
             </w:r>
             <w:r>
               <w:rPr>
@@ -1760,7 +1760,7 @@
               <w:lang w:eastAsia="hu-HU"/>
             </w:rPr>
           </w:pPr>
-          <w:hyperlink w:anchor="_Toc195977965" w:history="1">
+          <w:hyperlink w:anchor="_Toc194426607" w:history="1">
             <w:r>
               <w:rPr>
                 <w:rStyle w:val="Hiperhivatkozs"/>
@@ -1806,7 +1806,7 @@
                 <w:noProof/>
                 <w:webHidden/>
               </w:rPr>
-              <w:instrText xml:space="preserve"> PAGEREF _Toc195977965 \h </w:instrText>
+              <w:instrText xml:space="preserve"> PAGEREF _Toc194426607 \h </w:instrText>
             </w:r>
             <w:r>
               <w:rPr>
@@ -1853,7 +1853,7 @@
               <w:lang w:eastAsia="hu-HU"/>
             </w:rPr>
           </w:pPr>
-          <w:hyperlink w:anchor="_Toc195977966" w:history="1">
+          <w:hyperlink w:anchor="_Toc194426608" w:history="1">
             <w:r>
               <w:rPr>
                 <w:rStyle w:val="Hiperhivatkozs"/>
@@ -1898,7 +1898,7 @@
                 <w:noProof/>
                 <w:webHidden/>
               </w:rPr>
-              <w:instrText xml:space="preserve"> PAGEREF _Toc195977966 \h </w:instrText>
+              <w:instrText xml:space="preserve"> PAGEREF _Toc194426608 \h </w:instrText>
             </w:r>
             <w:r>
               <w:rPr>
@@ -1946,7 +1946,7 @@
               <w:lang w:eastAsia="hu-HU"/>
             </w:rPr>
           </w:pPr>
-          <w:hyperlink w:anchor="_Toc195977967" w:history="1">
+          <w:hyperlink w:anchor="_Toc194426609" w:history="1">
             <w:r>
               <w:rPr>
                 <w:rStyle w:val="Hiperhivatkozs"/>
@@ -1992,7 +1992,7 @@
                 <w:noProof/>
                 <w:webHidden/>
               </w:rPr>
-              <w:instrText xml:space="preserve"> PAGEREF _Toc195977967 \h </w:instrText>
+              <w:instrText xml:space="preserve"> PAGEREF _Toc194426609 \h </w:instrText>
             </w:r>
             <w:r>
               <w:rPr>
@@ -2041,7 +2041,7 @@
               <w:lang w:eastAsia="hu-HU"/>
             </w:rPr>
           </w:pPr>
-          <w:hyperlink w:anchor="_Toc195977968" w:history="1">
+          <w:hyperlink w:anchor="_Toc194426610" w:history="1">
             <w:r>
               <w:rPr>
                 <w:rStyle w:val="Hiperhivatkozs"/>
@@ -2088,7 +2088,7 @@
                 <w:noProof/>
                 <w:webHidden/>
               </w:rPr>
-              <w:instrText xml:space="preserve"> PAGEREF _Toc195977968 \h </w:instrText>
+              <w:instrText xml:space="preserve"> PAGEREF _Toc194426610 \h </w:instrText>
             </w:r>
             <w:r>
               <w:rPr>
@@ -2135,7 +2135,7 @@
               <w:lang w:eastAsia="hu-HU"/>
             </w:rPr>
           </w:pPr>
-          <w:hyperlink w:anchor="_Toc195977969" w:history="1">
+          <w:hyperlink w:anchor="_Toc194426611" w:history="1">
             <w:r>
               <w:rPr>
                 <w:rStyle w:val="Hiperhivatkozs"/>
@@ -2180,7 +2180,7 @@
                 <w:noProof/>
                 <w:webHidden/>
               </w:rPr>
-              <w:instrText xml:space="preserve"> PAGEREF _Toc195977969 \h </w:instrText>
+              <w:instrText xml:space="preserve"> PAGEREF _Toc194426611 \h </w:instrText>
             </w:r>
             <w:r>
               <w:rPr>
@@ -2227,7 +2227,7 @@
               <w:lang w:eastAsia="hu-HU"/>
             </w:rPr>
           </w:pPr>
-          <w:hyperlink w:anchor="_Toc195977970" w:history="1">
+          <w:hyperlink w:anchor="_Toc194426612" w:history="1">
             <w:r>
               <w:rPr>
                 <w:rStyle w:val="Hiperhivatkozs"/>
@@ -2272,7 +2272,7 @@
                 <w:noProof/>
                 <w:webHidden/>
               </w:rPr>
-              <w:instrText xml:space="preserve"> PAGEREF _Toc195977970 \h </w:instrText>
+              <w:instrText xml:space="preserve"> PAGEREF _Toc194426612 \h </w:instrText>
             </w:r>
             <w:r>
               <w:rPr>
@@ -2319,7 +2319,7 @@
               <w:lang w:eastAsia="hu-HU"/>
             </w:rPr>
           </w:pPr>
-          <w:hyperlink w:anchor="_Toc195977971" w:history="1">
+          <w:hyperlink w:anchor="_Toc194426613" w:history="1">
             <w:r>
               <w:rPr>
                 <w:rStyle w:val="Hiperhivatkozs"/>
@@ -2364,7 +2364,7 @@
                 <w:noProof/>
                 <w:webHidden/>
               </w:rPr>
-              <w:instrText xml:space="preserve"> PAGEREF _Toc195977971 \h </w:instrText>
+              <w:instrText xml:space="preserve"> PAGEREF _Toc194426613 \h </w:instrText>
             </w:r>
             <w:r>
               <w:rPr>
@@ -2411,7 +2411,7 @@
               <w:lang w:eastAsia="hu-HU"/>
             </w:rPr>
           </w:pPr>
-          <w:hyperlink w:anchor="_Toc195977972" w:history="1">
+          <w:hyperlink w:anchor="_Toc194426614" w:history="1">
             <w:r>
               <w:rPr>
                 <w:rStyle w:val="Hiperhivatkozs"/>
@@ -2456,7 +2456,7 @@
                 <w:noProof/>
                 <w:webHidden/>
               </w:rPr>
-              <w:instrText xml:space="preserve"> PAGEREF _Toc195977972 \h </w:instrText>
+              <w:instrText xml:space="preserve"> PAGEREF _Toc194426614 \h </w:instrText>
             </w:r>
             <w:r>
               <w:rPr>
@@ -2503,7 +2503,7 @@
               <w:lang w:eastAsia="hu-HU"/>
             </w:rPr>
           </w:pPr>
-          <w:hyperlink w:anchor="_Toc195977973" w:history="1">
+          <w:hyperlink w:anchor="_Toc194426615" w:history="1">
             <w:r>
               <w:rPr>
                 <w:rStyle w:val="Hiperhivatkozs"/>
@@ -2548,7 +2548,7 @@
                 <w:noProof/>
                 <w:webHidden/>
               </w:rPr>
-              <w:instrText xml:space="preserve"> PAGEREF _Toc195977973 \h </w:instrText>
+              <w:instrText xml:space="preserve"> PAGEREF _Toc194426615 \h </w:instrText>
             </w:r>
             <w:r>
               <w:rPr>
@@ -2595,7 +2595,7 @@
               <w:lang w:eastAsia="hu-HU"/>
             </w:rPr>
           </w:pPr>
-          <w:hyperlink w:anchor="_Toc195977974" w:history="1">
+          <w:hyperlink w:anchor="_Toc194426616" w:history="1">
             <w:r>
               <w:rPr>
                 <w:rStyle w:val="Hiperhivatkozs"/>
@@ -2640,7 +2640,7 @@
                 <w:noProof/>
                 <w:webHidden/>
               </w:rPr>
-              <w:instrText xml:space="preserve"> PAGEREF _Toc195977974 \h </w:instrText>
+              <w:instrText xml:space="preserve"> PAGEREF _Toc194426616 \h </w:instrText>
             </w:r>
             <w:r>
               <w:rPr>
@@ -2688,7 +2688,7 @@
               <w:lang w:eastAsia="hu-HU"/>
             </w:rPr>
           </w:pPr>
-          <w:hyperlink w:anchor="_Toc195977975" w:history="1">
+          <w:hyperlink w:anchor="_Toc194426617" w:history="1">
             <w:r>
               <w:rPr>
                 <w:rStyle w:val="Hiperhivatkozs"/>
@@ -2734,7 +2734,7 @@
                 <w:noProof/>
                 <w:webHidden/>
               </w:rPr>
-              <w:instrText xml:space="preserve"> PAGEREF _Toc195977975 \h </w:instrText>
+              <w:instrText xml:space="preserve"> PAGEREF _Toc194426617 \h </w:instrText>
             </w:r>
             <w:r>
               <w:rPr>
@@ -2781,7 +2781,7 @@
               <w:lang w:eastAsia="hu-HU"/>
             </w:rPr>
           </w:pPr>
-          <w:hyperlink w:anchor="_Toc195977976" w:history="1">
+          <w:hyperlink w:anchor="_Toc194426618" w:history="1">
             <w:r>
               <w:rPr>
                 <w:rStyle w:val="Hiperhivatkozs"/>
@@ -2826,7 +2826,7 @@
                 <w:noProof/>
                 <w:webHidden/>
               </w:rPr>
-              <w:instrText xml:space="preserve"> PAGEREF _Toc195977976 \h </w:instrText>
+              <w:instrText xml:space="preserve"> PAGEREF _Toc194426618 \h </w:instrText>
             </w:r>
             <w:r>
               <w:rPr>
@@ -2874,7 +2874,7 @@
               <w:lang w:eastAsia="hu-HU"/>
             </w:rPr>
           </w:pPr>
-          <w:hyperlink w:anchor="_Toc195977977" w:history="1">
+          <w:hyperlink w:anchor="_Toc194426619" w:history="1">
             <w:r>
               <w:rPr>
                 <w:rStyle w:val="Hiperhivatkozs"/>
@@ -2920,7 +2920,7 @@
                 <w:noProof/>
                 <w:webHidden/>
               </w:rPr>
-              <w:instrText xml:space="preserve"> PAGEREF _Toc195977977 \h </w:instrText>
+              <w:instrText xml:space="preserve"> PAGEREF _Toc194426619 \h </w:instrText>
             </w:r>
             <w:r>
               <w:rPr>
@@ -2967,7 +2967,7 @@
               <w:lang w:eastAsia="hu-HU"/>
             </w:rPr>
           </w:pPr>
-          <w:hyperlink w:anchor="_Toc195977978" w:history="1">
+          <w:hyperlink w:anchor="_Toc194426620" w:history="1">
             <w:r>
               <w:rPr>
                 <w:rStyle w:val="Hiperhivatkozs"/>
@@ -3012,7 +3012,7 @@
                 <w:noProof/>
                 <w:webHidden/>
               </w:rPr>
-              <w:instrText xml:space="preserve"> PAGEREF _Toc195977978 \h </w:instrText>
+              <w:instrText xml:space="preserve"> PAGEREF _Toc194426620 \h </w:instrText>
             </w:r>
             <w:r>
               <w:rPr>
@@ -3059,7 +3059,7 @@
               <w:lang w:eastAsia="hu-HU"/>
             </w:rPr>
           </w:pPr>
-          <w:hyperlink w:anchor="_Toc195977979" w:history="1">
+          <w:hyperlink w:anchor="_Toc194426621" w:history="1">
             <w:r>
               <w:rPr>
                 <w:rStyle w:val="Hiperhivatkozs"/>
@@ -3104,7 +3104,7 @@
                 <w:noProof/>
                 <w:webHidden/>
               </w:rPr>
-              <w:instrText xml:space="preserve"> PAGEREF _Toc195977979 \h </w:instrText>
+              <w:instrText xml:space="preserve"> PAGEREF _Toc194426621 \h </w:instrText>
             </w:r>
             <w:r>
               <w:rPr>
@@ -3152,7 +3152,7 @@
               <w:lang w:eastAsia="hu-HU"/>
             </w:rPr>
           </w:pPr>
-          <w:hyperlink w:anchor="_Toc195977980" w:history="1">
+          <w:hyperlink w:anchor="_Toc194426622" w:history="1">
             <w:r>
               <w:rPr>
                 <w:rStyle w:val="Hiperhivatkozs"/>
@@ -3198,7 +3198,7 @@
                 <w:noProof/>
                 <w:webHidden/>
               </w:rPr>
-              <w:instrText xml:space="preserve"> PAGEREF _Toc195977980 \h </w:instrText>
+              <w:instrText xml:space="preserve"> PAGEREF _Toc194426622 \h </w:instrText>
             </w:r>
             <w:r>
               <w:rPr>
@@ -3247,7 +3247,7 @@
               <w:lang w:eastAsia="hu-HU"/>
             </w:rPr>
           </w:pPr>
-          <w:hyperlink w:anchor="_Toc195977981" w:history="1">
+          <w:hyperlink w:anchor="_Toc194426623" w:history="1">
             <w:r>
               <w:rPr>
                 <w:rStyle w:val="Hiperhivatkozs"/>
@@ -3294,7 +3294,7 @@
                 <w:noProof/>
                 <w:webHidden/>
               </w:rPr>
-              <w:instrText xml:space="preserve"> PAGEREF _Toc195977981 \h </w:instrText>
+              <w:instrText xml:space="preserve"> PAGEREF _Toc194426623 \h </w:instrText>
             </w:r>
             <w:r>
               <w:rPr>
@@ -3343,7 +3343,7 @@
               <w:lang w:eastAsia="hu-HU"/>
             </w:rPr>
           </w:pPr>
-          <w:hyperlink w:anchor="_Toc195977982" w:history="1">
+          <w:hyperlink w:anchor="_Toc194426624" w:history="1">
             <w:r>
               <w:rPr>
                 <w:rStyle w:val="Hiperhivatkozs"/>
@@ -3390,7 +3390,7 @@
                 <w:noProof/>
                 <w:webHidden/>
               </w:rPr>
-              <w:instrText xml:space="preserve"> PAGEREF _Toc195977982 \h </w:instrText>
+              <w:instrText xml:space="preserve"> PAGEREF _Toc194426624 \h </w:instrText>
             </w:r>
             <w:r>
               <w:rPr>
@@ -3439,7 +3439,7 @@
               <w:lang w:eastAsia="hu-HU"/>
             </w:rPr>
           </w:pPr>
-          <w:hyperlink w:anchor="_Toc195977983" w:history="1">
+          <w:hyperlink w:anchor="_Toc194426625" w:history="1">
             <w:r>
               <w:rPr>
                 <w:rStyle w:val="Hiperhivatkozs"/>
@@ -3486,7 +3486,7 @@
                 <w:noProof/>
                 <w:webHidden/>
               </w:rPr>
-              <w:instrText xml:space="preserve"> PAGEREF _Toc195977983 \h </w:instrText>
+              <w:instrText xml:space="preserve"> PAGEREF _Toc194426625 \h </w:instrText>
             </w:r>
             <w:r>
               <w:rPr>
@@ -3535,7 +3535,7 @@
               <w:lang w:eastAsia="hu-HU"/>
             </w:rPr>
           </w:pPr>
-          <w:hyperlink w:anchor="_Toc195977984" w:history="1">
+          <w:hyperlink w:anchor="_Toc194426626" w:history="1">
             <w:r>
               <w:rPr>
                 <w:rStyle w:val="Hiperhivatkozs"/>
@@ -3582,7 +3582,7 @@
                 <w:noProof/>
                 <w:webHidden/>
               </w:rPr>
-              <w:instrText xml:space="preserve"> PAGEREF _Toc195977984 \h </w:instrText>
+              <w:instrText xml:space="preserve"> PAGEREF _Toc194426626 \h </w:instrText>
             </w:r>
             <w:r>
               <w:rPr>
@@ -3639,7 +3639,7 @@
       <w:pPr>
         <w:pStyle w:val="Cmsor1"/>
       </w:pPr>
-      <w:bookmarkStart w:id="1" w:name="_Toc195977949"/>
+      <w:bookmarkStart w:id="1" w:name="_Toc194426591"/>
       <w:r>
         <w:lastRenderedPageBreak/>
         <w:t>Bevezetés</w:t>
@@ -3650,7 +3650,7 @@
       <w:pPr>
         <w:pStyle w:val="Cmsor2"/>
       </w:pPr>
-      <w:bookmarkStart w:id="2" w:name="_Toc195977950"/>
+      <w:bookmarkStart w:id="2" w:name="_Toc194426592"/>
       <w:r>
         <w:t>Témaválasztás indoklása</w:t>
       </w:r>
@@ -3689,7 +3689,7 @@
       <w:pPr>
         <w:pStyle w:val="Cmsor2"/>
       </w:pPr>
-      <w:bookmarkStart w:id="3" w:name="_Toc195977951"/>
+      <w:bookmarkStart w:id="3" w:name="_Toc194426593"/>
       <w:r>
         <w:t>Célkitűzés</w:t>
       </w:r>
@@ -3769,7 +3769,7 @@
       <w:pPr>
         <w:pStyle w:val="Cmsor2"/>
       </w:pPr>
-      <w:bookmarkStart w:id="4" w:name="_Toc195977952"/>
+      <w:bookmarkStart w:id="4" w:name="_Toc194426594"/>
       <w:r>
         <w:t>Kiknek szánjuk</w:t>
       </w:r>
@@ -3838,7 +3838,7 @@
       <w:pPr>
         <w:pStyle w:val="Cmsor1"/>
       </w:pPr>
-      <w:bookmarkStart w:id="5" w:name="_Toc195977953"/>
+      <w:bookmarkStart w:id="5" w:name="_Toc194426595"/>
       <w:r>
         <w:lastRenderedPageBreak/>
         <w:t>Felhasználói dokumentáció</w:t>
@@ -3849,7 +3849,7 @@
       <w:pPr>
         <w:pStyle w:val="Cmsor2"/>
       </w:pPr>
-      <w:bookmarkStart w:id="6" w:name="_Toc195977954"/>
+      <w:bookmarkStart w:id="6" w:name="_Toc194426596"/>
       <w:r>
         <w:t>Asztali alkalmazás útmutatója</w:t>
       </w:r>
@@ -3900,7 +3900,7 @@
       <w:pPr>
         <w:pStyle w:val="Cmsor3"/>
       </w:pPr>
-      <w:bookmarkStart w:id="7" w:name="_Toc195977955"/>
+      <w:bookmarkStart w:id="7" w:name="_Toc194426597"/>
       <w:r>
         <w:t>Minimális Hardverkövetelmények</w:t>
       </w:r>
@@ -3999,7 +3999,7 @@
       <w:pPr>
         <w:pStyle w:val="Cmsor3"/>
       </w:pPr>
-      <w:bookmarkStart w:id="8" w:name="_Toc195977956"/>
+      <w:bookmarkStart w:id="8" w:name="_Toc194426598"/>
       <w:r>
         <w:t>Telepítés</w:t>
       </w:r>
@@ -4280,7 +4280,7 @@
       <w:pPr>
         <w:pStyle w:val="Cmsor3"/>
       </w:pPr>
-      <w:bookmarkStart w:id="11" w:name="_Toc195977957"/>
+      <w:bookmarkStart w:id="11" w:name="_Toc194426599"/>
       <w:r>
         <w:t>Az alkalmazás eltávolítása</w:t>
       </w:r>
@@ -4574,7 +4574,7 @@
       <w:pPr>
         <w:pStyle w:val="Cmsor3"/>
       </w:pPr>
-      <w:bookmarkStart w:id="14" w:name="_Toc195977958"/>
+      <w:bookmarkStart w:id="14" w:name="_Toc194426600"/>
       <w:r>
         <w:t>Szervercím módosítása</w:t>
       </w:r>
@@ -4617,8 +4617,13 @@
       <w:r>
         <w:t xml:space="preserve"> az </w:t>
       </w:r>
-      <w:r>
-        <w:t>appsettings.json fájlt. Módosítsa</w:t>
+      <w:proofErr w:type="gramStart"/>
+      <w:r>
+        <w:t>appsettings.json</w:t>
+      </w:r>
+      <w:proofErr w:type="gramEnd"/>
+      <w:r>
+        <w:t xml:space="preserve"> fájlt. Módosítsa</w:t>
       </w:r>
       <w:r>
         <w:t xml:space="preserve"> a </w:t>
@@ -4640,7 +4645,7 @@
       <w:pPr>
         <w:pStyle w:val="Cmsor3"/>
       </w:pPr>
-      <w:bookmarkStart w:id="15" w:name="_Toc195977959"/>
+      <w:bookmarkStart w:id="15" w:name="_Toc194426601"/>
       <w:r>
         <w:t>Asztali alkalmazásba való bejelentkezés</w:t>
       </w:r>
@@ -5154,7 +5159,7 @@
       <w:pPr>
         <w:pStyle w:val="Cmsor3"/>
       </w:pPr>
-      <w:bookmarkStart w:id="18" w:name="_Toc195977960"/>
+      <w:bookmarkStart w:id="18" w:name="_Toc194426602"/>
       <w:r>
         <w:t>Új felszerelés létrehozása vagy szerkesztése</w:t>
       </w:r>
@@ -5585,7 +5590,7 @@
       <w:pPr>
         <w:pStyle w:val="Cmsor3"/>
       </w:pPr>
-      <w:bookmarkStart w:id="21" w:name="_Toc195977961"/>
+      <w:bookmarkStart w:id="21" w:name="_Toc194426603"/>
       <w:r>
         <w:t>Felszerelés kategóriák</w:t>
       </w:r>
@@ -5632,7 +5637,7 @@
       <w:pPr>
         <w:pStyle w:val="Cmsor3"/>
       </w:pPr>
-      <w:bookmarkStart w:id="22" w:name="_Toc195977962"/>
+      <w:bookmarkStart w:id="22" w:name="_Toc194426604"/>
       <w:r>
         <w:t>Felszerelésképek</w:t>
       </w:r>
@@ -5888,7 +5893,7 @@
       <w:pPr>
         <w:pStyle w:val="Cmsor3"/>
       </w:pPr>
-      <w:bookmarkStart w:id="24" w:name="_Toc195977963"/>
+      <w:bookmarkStart w:id="24" w:name="_Toc194426605"/>
       <w:r>
         <w:t>Foglalások</w:t>
       </w:r>
@@ -5982,7 +5987,7 @@
       <w:pPr>
         <w:pStyle w:val="Cmsor3"/>
       </w:pPr>
-      <w:bookmarkStart w:id="25" w:name="_Toc195977964"/>
+      <w:bookmarkStart w:id="25" w:name="_Toc194426606"/>
       <w:r>
         <w:t>Számlák</w:t>
       </w:r>
@@ -6057,7 +6062,7 @@
       <w:pPr>
         <w:pStyle w:val="Cmsor3"/>
       </w:pPr>
-      <w:bookmarkStart w:id="26" w:name="_Toc195977965"/>
+      <w:bookmarkStart w:id="26" w:name="_Toc194426607"/>
       <w:r>
         <w:t>Felhasználók</w:t>
       </w:r>
@@ -6107,7 +6112,7 @@
       <w:pPr>
         <w:pStyle w:val="Cmsor2"/>
       </w:pPr>
-      <w:bookmarkStart w:id="27" w:name="_Toc195977966"/>
+      <w:bookmarkStart w:id="27" w:name="_Toc194426608"/>
       <w:r>
         <w:t>Backend beállítása, Útmutató</w:t>
       </w:r>
@@ -6115,7 +6120,13 @@
     </w:p>
     <w:p>
       <w:r>
-        <w:t>A backend biztonságos beállítása összetett feladat és</w:t>
+        <w:t xml:space="preserve">A backend biztonságos beállítása </w:t>
+      </w:r>
+      <w:r>
+        <w:t>összetett feladat</w:t>
+      </w:r>
+      <w:r>
+        <w:t xml:space="preserve"> és</w:t>
       </w:r>
       <w:r>
         <w:t xml:space="preserve"> az </w:t>
@@ -6143,7 +6154,7 @@
       <w:pPr>
         <w:pStyle w:val="Cmsor3"/>
       </w:pPr>
-      <w:bookmarkStart w:id="28" w:name="_Toc195977967"/>
+      <w:bookmarkStart w:id="28" w:name="_Toc194426609"/>
       <w:r>
         <w:t>Szoftverkövetelmények</w:t>
       </w:r>
@@ -6341,13 +6352,22 @@
         </w:numPr>
       </w:pPr>
       <w:r>
-        <w:t>Email: teszt</w:t>
+        <w:t xml:space="preserve">Email: </w:t>
+      </w:r>
+      <w:r>
+        <w:t>teszt</w:t>
       </w:r>
       <w:r>
         <w:t>@example.com</w:t>
       </w:r>
       <w:r>
-        <w:t>, jelszó: Teszt1234</w:t>
+        <w:t xml:space="preserve">, jelszó: </w:t>
+      </w:r>
+      <w:r>
+        <w:t>Teszt</w:t>
+      </w:r>
+      <w:r>
+        <w:t>1234</w:t>
       </w:r>
     </w:p>
     <w:p>
@@ -6364,7 +6384,15 @@
     </w:p>
     <w:p>
       <w:r>
-        <w:t>A SkiRent.Api appsettings.json-ban módosítsuk</w:t>
+        <w:t xml:space="preserve">A SkiRent.Api </w:t>
+      </w:r>
+      <w:proofErr w:type="gramStart"/>
+      <w:r>
+        <w:t>appsettings.json</w:t>
+      </w:r>
+      <w:proofErr w:type="gramEnd"/>
+      <w:r>
+        <w:t>-ban módosítsuk</w:t>
       </w:r>
       <w:r>
         <w:t xml:space="preserve"> a </w:t>
@@ -6503,7 +6531,7 @@
       <w:pPr>
         <w:pStyle w:val="Cmsor1"/>
       </w:pPr>
-      <w:bookmarkStart w:id="29" w:name="_Toc195977968"/>
+      <w:bookmarkStart w:id="29" w:name="_Toc194426610"/>
       <w:r>
         <w:lastRenderedPageBreak/>
         <w:t>Fejlesztői dokumentáció</w:t>
@@ -6540,7 +6568,7 @@
       <w:bookmarkStart w:id="53" w:name="_Toc194162599"/>
       <w:bookmarkStart w:id="54" w:name="_Toc194162670"/>
       <w:bookmarkStart w:id="55" w:name="_Toc194166664"/>
-      <w:bookmarkStart w:id="56" w:name="_Toc195977969"/>
+      <w:bookmarkStart w:id="56" w:name="_Toc194426611"/>
       <w:bookmarkEnd w:id="30"/>
       <w:bookmarkEnd w:id="31"/>
       <w:bookmarkEnd w:id="32"/>
@@ -6802,7 +6830,7 @@
       <w:pPr>
         <w:pStyle w:val="Cmsor2"/>
       </w:pPr>
-      <w:bookmarkStart w:id="57" w:name="_Toc195977970"/>
+      <w:bookmarkStart w:id="57" w:name="_Toc194426612"/>
       <w:r>
         <w:t>Adatbázis</w:t>
       </w:r>
@@ -8477,7 +8505,7 @@
       <w:bookmarkStart w:id="111" w:name="_Toc194162605"/>
       <w:bookmarkStart w:id="112" w:name="_Toc194162676"/>
       <w:bookmarkStart w:id="113" w:name="_Toc194166670"/>
-      <w:bookmarkStart w:id="114" w:name="_Toc195977971"/>
+      <w:bookmarkStart w:id="114" w:name="_Toc194426613"/>
       <w:bookmarkEnd w:id="62"/>
       <w:bookmarkEnd w:id="63"/>
       <w:bookmarkEnd w:id="64"/>
@@ -8643,19 +8671,61 @@
     </w:p>
     <w:p>
       <w:r>
-        <w:t xml:space="preserve">Jelenleg az integrációs tesztek csak a problémamentes működést ellenőrzik (happy path), míg a </w:t>
-      </w:r>
-      <w:r>
-        <w:t>unit tesztek</w:t>
-      </w:r>
-      <w:r>
-        <w:t xml:space="preserve"> szinte minden lehetséges esetet lefednek.</w:t>
+        <w:t>Jelenleg csak</w:t>
+      </w:r>
+      <w:r>
+        <w:t xml:space="preserve"> az </w:t>
+      </w:r>
+      <w:r>
+        <w:t>úgynevezett</w:t>
       </w:r>
       <w:r>
         <w:t xml:space="preserve"> </w:t>
       </w:r>
       <w:r>
-        <w:t>A Stryker Mutator csomag mutációs teszt riportja alapján a tesztek a jövőben tovább bővülnek, hogy minden megírt kód lefedésre kerüljön általuk</w:t>
+        <w:t>h</w:t>
+      </w:r>
+      <w:r>
+        <w:t xml:space="preserve">appy path </w:t>
+      </w:r>
+      <w:r>
+        <w:t xml:space="preserve">esetek </w:t>
+      </w:r>
+      <w:r>
+        <w:t>van</w:t>
+      </w:r>
+      <w:r>
+        <w:t>nak</w:t>
+      </w:r>
+      <w:r>
+        <w:t xml:space="preserve"> tesztelve</w:t>
+      </w:r>
+      <w:r>
+        <w:t>.</w:t>
+      </w:r>
+      <w:r>
+        <w:t xml:space="preserve"> A </w:t>
+      </w:r>
+      <w:r>
+        <w:t xml:space="preserve">Stryker Mutator csomag </w:t>
+      </w:r>
+      <w:r>
+        <w:t>mutációs teszt reportja alapján</w:t>
+      </w:r>
+      <w:r>
+        <w:t xml:space="preserve"> a </w:t>
+      </w:r>
+      <w:r>
+        <w:t>tesztek</w:t>
+      </w:r>
+      <w:r>
+        <w:t xml:space="preserve"> a </w:t>
+      </w:r>
+      <w:r>
+        <w:t>jövőben tovább</w:t>
+      </w:r>
+      <w:r>
+        <w:t>i bővítésre kerülnek</w:t>
       </w:r>
       <w:r>
         <w:t>.</w:t>
@@ -8717,7 +8787,7 @@
       <w:pPr>
         <w:pStyle w:val="Cmsor2"/>
       </w:pPr>
-      <w:bookmarkStart w:id="141" w:name="_Toc195977972"/>
+      <w:bookmarkStart w:id="141" w:name="_Toc194426614"/>
       <w:r>
         <w:t>Feltöltött, létrehozott adatok helye</w:t>
       </w:r>
@@ -8740,7 +8810,15 @@
         <w:t xml:space="preserve"> a </w:t>
       </w:r>
       <w:r>
-        <w:t>DataDirectoryPath-al lehet beállítani, hogy hova mentse</w:t>
+        <w:t>DataDirectoryPath-</w:t>
+      </w:r>
+      <w:proofErr w:type="spellStart"/>
+      <w:r>
+        <w:t>al</w:t>
+      </w:r>
+      <w:proofErr w:type="spellEnd"/>
+      <w:r>
+        <w:t xml:space="preserve"> lehet beállítani, hogy hova mentse</w:t>
       </w:r>
       <w:r>
         <w:t xml:space="preserve"> az </w:t>
@@ -8767,20 +8845,20 @@
         <w:t xml:space="preserve"> (a TEMP környezetiváltozó értéke)</w:t>
       </w:r>
       <w:r>
-        <w:t xml:space="preserve">. Ez fejlesztés alatt megfelelő </w:t>
+        <w:t>. Ez fejlesztés alatt megfelelő lehet, míg éles helyzetben</w:t>
+      </w:r>
+      <w:r>
+        <w:t xml:space="preserve"> a </w:t>
+      </w:r>
+      <w:r>
+        <w:t>DataDirectoryPath-ot</w:t>
+      </w:r>
+      <w:r>
+        <w:t xml:space="preserve"> célszerű beállítani egy olyan mappára, </w:t>
       </w:r>
       <w:r>
         <w:lastRenderedPageBreak/>
-        <w:t>lehet, míg éles helyzetben</w:t>
-      </w:r>
-      <w:r>
-        <w:t xml:space="preserve"> a </w:t>
-      </w:r>
-      <w:r>
-        <w:t>DataDirectoryPath-ot</w:t>
-      </w:r>
-      <w:r>
-        <w:t xml:space="preserve"> célszerű beállítani egy olyan mappára, amihez csak bizonyos személyek férhetnek hozzá, például</w:t>
+        <w:t>amihez csak bizonyos személyek férhetnek hozzá, például</w:t>
       </w:r>
       <w:r>
         <w:t xml:space="preserve"> a </w:t>
@@ -8837,7 +8915,7 @@
       <w:bookmarkStart w:id="165" w:name="_Toc194162618"/>
       <w:bookmarkStart w:id="166" w:name="_Toc194162689"/>
       <w:bookmarkStart w:id="167" w:name="_Toc194166683"/>
-      <w:bookmarkStart w:id="168" w:name="_Toc195977973"/>
+      <w:bookmarkStart w:id="168" w:name="_Toc194426615"/>
       <w:bookmarkEnd w:id="142"/>
       <w:bookmarkEnd w:id="143"/>
       <w:bookmarkEnd w:id="144"/>
@@ -8876,7 +8954,15 @@
     </w:p>
     <w:p>
       <w:r>
-        <w:t>A ConnctionStrings:Default beállításrészben lehet beállítani</w:t>
+        <w:t xml:space="preserve">A </w:t>
+      </w:r>
+      <w:proofErr w:type="gramStart"/>
+      <w:r>
+        <w:t>ConnctionStrings:Default</w:t>
+      </w:r>
+      <w:proofErr w:type="gramEnd"/>
+      <w:r>
+        <w:t xml:space="preserve"> beállításrészben lehet beállítani</w:t>
       </w:r>
       <w:r>
         <w:t xml:space="preserve"> az </w:t>
@@ -9079,6 +9165,7 @@
       <w:r>
         <w:t xml:space="preserve">A SkiRent.FakePayben levő </w:t>
       </w:r>
+      <w:proofErr w:type="gramStart"/>
       <w:r>
         <w:t>a</w:t>
       </w:r>
@@ -9092,7 +9179,11 @@
         <w:t>etting</w:t>
       </w:r>
       <w:r>
-        <w:t>s.json fájlnál</w:t>
+        <w:t>s.json</w:t>
+      </w:r>
+      <w:proofErr w:type="gramEnd"/>
+      <w:r>
+        <w:t xml:space="preserve"> fájlnál</w:t>
       </w:r>
       <w:r>
         <w:t xml:space="preserve"> a </w:t>
@@ -9109,7 +9200,15 @@
         <w:t>.json</w:t>
       </w:r>
       <w:r>
-        <w:t>-ben AppSettings:BaseUrl-ben</w:t>
+        <w:t xml:space="preserve">-ben </w:t>
+      </w:r>
+      <w:proofErr w:type="gramStart"/>
+      <w:r>
+        <w:t>AppSettings:BaseUrl</w:t>
+      </w:r>
+      <w:proofErr w:type="gramEnd"/>
+      <w:r>
+        <w:t>-ben</w:t>
       </w:r>
       <w:r>
         <w:t xml:space="preserve"> a </w:t>
@@ -9157,7 +9256,7 @@
       <w:bookmarkStart w:id="192" w:name="_Toc194162626"/>
       <w:bookmarkStart w:id="193" w:name="_Toc194162697"/>
       <w:bookmarkStart w:id="194" w:name="_Toc194166691"/>
-      <w:bookmarkStart w:id="195" w:name="_Toc195977974"/>
+      <w:bookmarkStart w:id="195" w:name="_Toc194426616"/>
       <w:bookmarkEnd w:id="169"/>
       <w:bookmarkEnd w:id="170"/>
       <w:bookmarkEnd w:id="171"/>
@@ -9213,8 +9312,13 @@
       <w:r>
         <w:t xml:space="preserve"> a </w:t>
       </w:r>
-      <w:r>
-        <w:t>Pomelo.EntityFrameworkCore.Mysql csomagot használja.</w:t>
+      <w:proofErr w:type="gramStart"/>
+      <w:r>
+        <w:t>Pomelo.EntityFrameworkCore.Mysql</w:t>
+      </w:r>
+      <w:proofErr w:type="gramEnd"/>
+      <w:r>
+        <w:t xml:space="preserve"> csomagot használja.</w:t>
       </w:r>
       <w:r>
         <w:t xml:space="preserve"> A </w:t>
@@ -9264,296 +9368,322 @@
         <w:t>fejlesztő fel tud használni</w:t>
       </w:r>
       <w:r>
+        <w:t xml:space="preserve"> a </w:t>
+      </w:r>
+      <w:r>
+        <w:t>javításhoz.</w:t>
+      </w:r>
+      <w:r>
+        <w:t xml:space="preserve"> A </w:t>
+      </w:r>
+      <w:r>
+        <w:t>felhasználói jelszavak</w:t>
+      </w:r>
+      <w:r>
+        <w:t xml:space="preserve"> a </w:t>
+      </w:r>
+      <w:proofErr w:type="gramStart"/>
+      <w:r>
+        <w:t>Microsoft.AspNetCore.Identity</w:t>
+      </w:r>
+      <w:proofErr w:type="gramEnd"/>
+      <w:r>
+        <w:t xml:space="preserve"> névtér</w:t>
+      </w:r>
+      <w:r>
+        <w:t xml:space="preserve"> alatt </w:t>
+      </w:r>
+      <w:r>
+        <w:t>található</w:t>
+      </w:r>
+      <w:r>
         <w:t xml:space="preserve"> </w:t>
       </w:r>
       <w:r>
         <w:lastRenderedPageBreak/>
-        <w:t>a </w:t>
-      </w:r>
-      <w:r>
-        <w:t>javításhoz.</w:t>
+        <w:t>PasswordHasher osztállyal kerül</w:t>
+      </w:r>
+      <w:r>
+        <w:t>nek</w:t>
+      </w:r>
+      <w:r>
+        <w:t xml:space="preserve"> hashelésre</w:t>
+      </w:r>
+      <w:r>
+        <w:t xml:space="preserve"> </w:t>
+      </w:r>
+      <w:r>
+        <w:t>és ellenőrzésre, PBKDF2-t használva</w:t>
+      </w:r>
+      <w:r>
+        <w:t>.</w:t>
+      </w:r>
+      <w:r>
+        <w:t xml:space="preserve"> Az </w:t>
+      </w:r>
+      <w:r>
+        <w:t>osztály</w:t>
+      </w:r>
+      <w:r>
+        <w:t xml:space="preserve"> automatikusan</w:t>
+      </w:r>
+      <w:r>
+        <w:t xml:space="preserve"> gondoskodik</w:t>
+      </w:r>
+      <w:r>
+        <w:t xml:space="preserve"> a </w:t>
+      </w:r>
+      <w:r>
+        <w:t xml:space="preserve">jelszó sózásáról is, így </w:t>
+      </w:r>
+      <w:r>
+        <w:t>ezzel</w:t>
+      </w:r>
+      <w:r>
+        <w:t xml:space="preserve"> külön </w:t>
+      </w:r>
+      <w:r>
+        <w:t>nem</w:t>
+      </w:r>
+      <w:r>
+        <w:t xml:space="preserve"> kell foglalkozn</w:t>
+      </w:r>
+      <w:r>
+        <w:t>unk</w:t>
+      </w:r>
+      <w:r>
+        <w:t>,</w:t>
+      </w:r>
+      <w:r>
+        <w:t xml:space="preserve"> és nincs szükség</w:t>
+      </w:r>
+      <w:r>
+        <w:t xml:space="preserve"> a </w:t>
+      </w:r>
+      <w:r>
+        <w:t>só külön tárolására</w:t>
+      </w:r>
+      <w:r>
+        <w:t xml:space="preserve"> az </w:t>
+      </w:r>
+      <w:r>
+        <w:t>adatbázisban</w:t>
+      </w:r>
+      <w:r>
+        <w:t>.</w:t>
+      </w:r>
+    </w:p>
+    <w:p>
+      <w:r>
+        <w:t>A szerver</w:t>
+      </w:r>
+      <w:r>
+        <w:t xml:space="preserve"> az </w:t>
+      </w:r>
+      <w:r>
+        <w:t>időket UTC formátumban tárolja és úgy is várja.</w:t>
       </w:r>
       <w:r>
         <w:t xml:space="preserve"> A </w:t>
       </w:r>
       <w:r>
-        <w:t>felhasználói jelszavak</w:t>
-      </w:r>
-      <w:r>
-        <w:t xml:space="preserve"> a </w:t>
-      </w:r>
-      <w:r>
-        <w:t>Microsoft.AspNetCore.Identity</w:t>
-      </w:r>
-      <w:r>
-        <w:t xml:space="preserve"> névtér</w:t>
-      </w:r>
-      <w:r>
-        <w:t xml:space="preserve"> alatt </w:t>
-      </w:r>
-      <w:r>
-        <w:t>található</w:t>
-      </w:r>
-      <w:r>
-        <w:t xml:space="preserve"> PasswordHasher osztállyal kerül</w:t>
-      </w:r>
-      <w:r>
-        <w:t>nek</w:t>
-      </w:r>
-      <w:r>
-        <w:t xml:space="preserve"> hashelésre</w:t>
+        <w:t>kliens oldali adatok esetében</w:t>
+      </w:r>
+      <w:r>
+        <w:t xml:space="preserve"> az </w:t>
+      </w:r>
+      <w:r>
+        <w:t>időpontokat</w:t>
+      </w:r>
+      <w:r>
+        <w:t xml:space="preserve"> a </w:t>
+      </w:r>
+      <w:r>
+        <w:t>felhasználó helyi időzónájából UTC-re kell konvertálni küldés előtt.</w:t>
+      </w:r>
+      <w:r>
+        <w:t xml:space="preserve"> A </w:t>
+      </w:r>
+      <w:r>
+        <w:t>szerver</w:t>
+      </w:r>
+      <w:r>
+        <w:t xml:space="preserve"> a </w:t>
+      </w:r>
+      <w:r>
+        <w:t>visszaküldött időket automatikusan</w:t>
+      </w:r>
+      <w:r>
+        <w:t xml:space="preserve"> a </w:t>
+      </w:r>
+      <w:r>
+        <w:t>felhasználó helyi időzónájába alakítja. Erre azért van szükség, hogy</w:t>
+      </w:r>
+      <w:r>
+        <w:t xml:space="preserve"> a </w:t>
+      </w:r>
+      <w:r>
+        <w:t>fejlesztőknek ne kelljen foglalkozniuk azzal, hogy</w:t>
+      </w:r>
+      <w:r>
+        <w:t xml:space="preserve"> a </w:t>
+      </w:r>
+      <w:r>
+        <w:t xml:space="preserve">szerver milyen időzóna-beállításokkal rendelkezik, </w:t>
+      </w:r>
+      <w:proofErr w:type="gramStart"/>
+      <w:r>
+        <w:t>illetve</w:t>
+      </w:r>
+      <w:proofErr w:type="gramEnd"/>
+      <w:r>
+        <w:t xml:space="preserve"> hogy</w:t>
+      </w:r>
+      <w:r>
+        <w:t xml:space="preserve"> a </w:t>
+      </w:r>
+      <w:r>
+        <w:t>kliensek földrajzilag hol tartózkodnak</w:t>
+      </w:r>
+      <w:r>
+        <w:t>.</w:t>
+      </w:r>
+    </w:p>
+    <w:p>
+      <w:pPr>
+        <w:pStyle w:val="Cmsor3"/>
+      </w:pPr>
+      <w:bookmarkStart w:id="196" w:name="_Toc194426617"/>
+      <w:r>
+        <w:t>Kódstruktúra</w:t>
+      </w:r>
+      <w:bookmarkEnd w:id="196"/>
+    </w:p>
+    <w:p>
+      <w:r>
+        <w:t>A kód követi</w:t>
+      </w:r>
+      <w:r>
+        <w:t xml:space="preserve"> az </w:t>
+      </w:r>
+      <w:r>
+        <w:t>egy osztály per fájl elvet,</w:t>
+      </w:r>
+      <w:r>
+        <w:t xml:space="preserve"> a </w:t>
+      </w:r>
+      <w:r>
+        <w:t>névterek pedig igazodnak</w:t>
+      </w:r>
+      <w:r>
+        <w:t xml:space="preserve"> a </w:t>
+      </w:r>
+      <w:r>
+        <w:t>mappastruktúrához</w:t>
+      </w:r>
+      <w:r>
+        <w:t>.</w:t>
+      </w:r>
+    </w:p>
+    <w:p>
+      <w:r>
+        <w:t>A Controllers mappa</w:t>
+      </w:r>
+      <w:r>
+        <w:t xml:space="preserve"> a </w:t>
+      </w:r>
+      <w:r>
+        <w:t>kontrollereket tartalmazza, törekedve arra, hogy ne tartalmazzanak üzleti logikát.</w:t>
+      </w:r>
+      <w:r>
+        <w:t xml:space="preserve"> A </w:t>
+      </w:r>
+      <w:r>
+        <w:t>Base mappában található BaseController Problem metódusa alakítja át</w:t>
+      </w:r>
+      <w:r>
+        <w:t xml:space="preserve"> a </w:t>
+      </w:r>
+      <w:r>
+        <w:t>service-</w:t>
+      </w:r>
+      <w:proofErr w:type="spellStart"/>
+      <w:r>
+        <w:t>ekből</w:t>
+      </w:r>
+      <w:proofErr w:type="spellEnd"/>
+      <w:r>
+        <w:t xml:space="preserve"> visszatérő hibákat (amennyiben vannak)</w:t>
+      </w:r>
+      <w:r>
+        <w:t xml:space="preserve"> a </w:t>
+      </w:r>
+      <w:r>
+        <w:t>megfelelő HTTP-válasszá, részletes hibaszöveggel, amely jelzi</w:t>
+      </w:r>
+      <w:r>
+        <w:t xml:space="preserve"> a </w:t>
+      </w:r>
+      <w:r>
+        <w:t>probléma okát.</w:t>
+      </w:r>
+    </w:p>
+    <w:p>
+      <w:r>
+        <w:t>Az API végpontjaihoz különböző jogosultságok és policy-k tartoznak.</w:t>
+      </w:r>
+      <w:r>
+        <w:t xml:space="preserve"> A </w:t>
+      </w:r>
+      <w:r>
+        <w:t>policykhez kapcsolódó kódok</w:t>
+      </w:r>
+      <w:r>
+        <w:t xml:space="preserve"> az </w:t>
+      </w:r>
+      <w:r>
+        <w:t>Authorization/Handlers mappában találhatók</w:t>
+      </w:r>
+      <w:r>
+        <w:t>.</w:t>
+      </w:r>
+    </w:p>
+    <w:p>
+      <w:r>
+        <w:t>A Data mappa tartalmazza</w:t>
       </w:r>
       <w:r>
         <w:t xml:space="preserve"> </w:t>
       </w:r>
-      <w:r>
-        <w:t>és ellenőrzésre, PBKDF2-t használva</w:t>
-      </w:r>
-      <w:r>
-        <w:t>.</w:t>
-      </w:r>
-      <w:r>
-        <w:t xml:space="preserve"> Az </w:t>
-      </w:r>
-      <w:r>
-        <w:t>osztály</w:t>
-      </w:r>
-      <w:r>
-        <w:t xml:space="preserve"> automatikusan</w:t>
-      </w:r>
-      <w:r>
-        <w:t xml:space="preserve"> gondoskodik</w:t>
-      </w:r>
-      <w:r>
-        <w:t xml:space="preserve"> a </w:t>
-      </w:r>
-      <w:r>
-        <w:t xml:space="preserve">jelszó sózásáról is, így </w:t>
-      </w:r>
-      <w:r>
-        <w:t>ezzel</w:t>
-      </w:r>
-      <w:r>
-        <w:t xml:space="preserve"> külön </w:t>
-      </w:r>
-      <w:r>
-        <w:t>nem</w:t>
-      </w:r>
-      <w:r>
-        <w:t xml:space="preserve"> kell foglalkozn</w:t>
-      </w:r>
-      <w:r>
-        <w:t>unk</w:t>
-      </w:r>
-      <w:r>
-        <w:t>,</w:t>
-      </w:r>
-      <w:r>
-        <w:t xml:space="preserve"> és nincs szükség</w:t>
-      </w:r>
-      <w:r>
-        <w:t xml:space="preserve"> a </w:t>
-      </w:r>
-      <w:r>
-        <w:t>só külön tárolására</w:t>
+      <w:proofErr w:type="gramStart"/>
+      <w:r>
+        <w:t>a</w:t>
+      </w:r>
+      <w:proofErr w:type="gramEnd"/>
+      <w:r>
+        <w:t> </w:t>
+      </w:r>
+      <w:r>
+        <w:t>Unit of Work-öt,</w:t>
+      </w:r>
+      <w:r>
+        <w:t xml:space="preserve"> a </w:t>
+      </w:r>
+      <w:r>
+        <w:t>repository-</w:t>
+      </w:r>
+      <w:proofErr w:type="spellStart"/>
+      <w:r>
+        <w:t>kat</w:t>
+      </w:r>
+      <w:proofErr w:type="spellEnd"/>
+      <w:r>
+        <w:t xml:space="preserve"> és</w:t>
       </w:r>
       <w:r>
         <w:t xml:space="preserve"> az </w:t>
       </w:r>
       <w:r>
-        <w:t>adatbázisban</w:t>
-      </w:r>
-      <w:r>
-        <w:t>.</w:t>
-      </w:r>
-    </w:p>
-    <w:p>
-      <w:r>
-        <w:t>A szerver</w:t>
-      </w:r>
-      <w:r>
-        <w:t xml:space="preserve"> az </w:t>
-      </w:r>
-      <w:r>
-        <w:t>időket UTC formátumban tárolja és úgy is várja.</w:t>
-      </w:r>
-      <w:r>
-        <w:t xml:space="preserve"> A </w:t>
-      </w:r>
-      <w:r>
-        <w:t>kliens oldali adatok esetében</w:t>
-      </w:r>
-      <w:r>
-        <w:t xml:space="preserve"> az </w:t>
-      </w:r>
-      <w:r>
-        <w:t>időpontokat</w:t>
-      </w:r>
-      <w:r>
-        <w:t xml:space="preserve"> a </w:t>
-      </w:r>
-      <w:r>
-        <w:t>felhasználó helyi időzónájából UTC-re kell konvertálni küldés előtt.</w:t>
-      </w:r>
-      <w:r>
-        <w:t xml:space="preserve"> A </w:t>
-      </w:r>
-      <w:r>
-        <w:t>szerver</w:t>
-      </w:r>
-      <w:r>
-        <w:t xml:space="preserve"> a </w:t>
-      </w:r>
-      <w:r>
-        <w:t>visszaküldött időket automatikusan</w:t>
-      </w:r>
-      <w:r>
-        <w:t xml:space="preserve"> a </w:t>
-      </w:r>
-      <w:r>
-        <w:t>felhasználó helyi időzónájába alakítja. Erre azért van szükség, hogy</w:t>
-      </w:r>
-      <w:r>
-        <w:t xml:space="preserve"> a </w:t>
-      </w:r>
-      <w:r>
-        <w:t>fejlesztőknek ne kelljen foglalkozniuk azzal, hogy</w:t>
-      </w:r>
-      <w:r>
-        <w:t xml:space="preserve"> a </w:t>
-      </w:r>
-      <w:r>
-        <w:t>szerver milyen időzóna-beállításokkal rendelkezik, illetve hogy</w:t>
-      </w:r>
-      <w:r>
-        <w:t xml:space="preserve"> a </w:t>
-      </w:r>
-      <w:r>
-        <w:t>kliensek földrajzilag hol tartózkodnak</w:t>
-      </w:r>
-      <w:r>
-        <w:t>.</w:t>
-      </w:r>
-    </w:p>
-    <w:p>
-      <w:r>
-        <w:t>Az API jelenleg kétféle hitelesítési módot támogat: cookie- és bearer token-alapút. A fejlesztő ezáltal szabadon választhatja ki a számára legkényelmesebb megoldást</w:t>
-      </w:r>
-      <w:r>
-        <w:t>.</w:t>
-      </w:r>
-    </w:p>
-    <w:p>
-      <w:pPr>
-        <w:pStyle w:val="Cmsor3"/>
-      </w:pPr>
-      <w:bookmarkStart w:id="196" w:name="_Toc195977975"/>
-      <w:r>
-        <w:t>Kódstruktúra</w:t>
-      </w:r>
-      <w:bookmarkEnd w:id="196"/>
-    </w:p>
-    <w:p>
-      <w:r>
-        <w:t>A kód követi</w:t>
-      </w:r>
-      <w:r>
-        <w:t xml:space="preserve"> az </w:t>
-      </w:r>
-      <w:r>
-        <w:t>egy osztály per fájl elvet,</w:t>
-      </w:r>
-      <w:r>
-        <w:t xml:space="preserve"> a </w:t>
-      </w:r>
-      <w:r>
-        <w:t>névterek pedig igazodnak</w:t>
-      </w:r>
-      <w:r>
-        <w:t xml:space="preserve"> a </w:t>
-      </w:r>
-      <w:r>
-        <w:t>mappastruktúrához</w:t>
-      </w:r>
-      <w:r>
-        <w:t>.</w:t>
-      </w:r>
-    </w:p>
-    <w:p>
-      <w:r>
-        <w:t>A Controllers mappa</w:t>
-      </w:r>
-      <w:r>
-        <w:t xml:space="preserve"> a </w:t>
-      </w:r>
-      <w:r>
-        <w:t>kontrollereket tartalmazza, törekedve arra, hogy ne tartalmazzanak üzleti logikát.</w:t>
-      </w:r>
-      <w:r>
-        <w:t xml:space="preserve"> A </w:t>
-      </w:r>
-      <w:r>
-        <w:t>Base mappában található BaseController Problem metódusa alakítja át</w:t>
-      </w:r>
-      <w:r>
-        <w:t xml:space="preserve"> a </w:t>
-      </w:r>
-      <w:r>
-        <w:t>service-ekből visszatérő hibákat (amennyiben vannak)</w:t>
-      </w:r>
-      <w:r>
-        <w:t xml:space="preserve"> a </w:t>
-      </w:r>
-      <w:r>
-        <w:t>megfelelő HTTP-válasszá, részletes hibaszöveggel, amely jelzi</w:t>
-      </w:r>
-      <w:r>
-        <w:t xml:space="preserve"> a </w:t>
-      </w:r>
-      <w:r>
-        <w:t>probléma okát.</w:t>
-      </w:r>
-    </w:p>
-    <w:p>
-      <w:r>
-        <w:t>Az API végpontjaihoz különböző jogosultságok és policy-k tartoznak.</w:t>
-      </w:r>
-      <w:r>
-        <w:t xml:space="preserve"> A </w:t>
-      </w:r>
-      <w:r>
-        <w:t>policykhez kapcsolódó kódok</w:t>
-      </w:r>
-      <w:r>
-        <w:t xml:space="preserve"> az </w:t>
-      </w:r>
-      <w:r>
-        <w:t>Authorization/Handlers mappában találhatók</w:t>
-      </w:r>
-      <w:r>
-        <w:t>.</w:t>
-      </w:r>
-    </w:p>
-    <w:p>
-      <w:r>
-        <w:t>A Data mappa tartalmazza</w:t>
-      </w:r>
-      <w:r>
-        <w:t xml:space="preserve"> a </w:t>
-      </w:r>
-      <w:r>
-        <w:t>Unit of Work-öt,</w:t>
-      </w:r>
-      <w:r>
-        <w:t xml:space="preserve"> a </w:t>
-      </w:r>
-      <w:r>
-        <w:t>repository-kat és</w:t>
-      </w:r>
-      <w:r>
-        <w:t xml:space="preserve"> az </w:t>
-      </w:r>
-      <w:r>
         <w:t>adatbázismodelleket.</w:t>
       </w:r>
     </w:p>
@@ -9575,8 +9705,13 @@
       <w:r>
         <w:t>-</w:t>
       </w:r>
-      <w:r>
-        <w:t>ekre van bontva</w:t>
+      <w:proofErr w:type="spellStart"/>
+      <w:r>
+        <w:t>ekre</w:t>
+      </w:r>
+      <w:proofErr w:type="spellEnd"/>
+      <w:r>
+        <w:t xml:space="preserve"> van bontva</w:t>
       </w:r>
       <w:r>
         <w:t xml:space="preserve"> a </w:t>
@@ -9961,7 +10096,7 @@
       <w:bookmarkStart w:id="235" w:name="_Toc194162636"/>
       <w:bookmarkStart w:id="236" w:name="_Toc194162707"/>
       <w:bookmarkStart w:id="237" w:name="_Toc194166701"/>
-      <w:bookmarkStart w:id="238" w:name="_Toc195977976"/>
+      <w:bookmarkStart w:id="238" w:name="_Toc194426618"/>
       <w:bookmarkEnd w:id="199"/>
       <w:bookmarkEnd w:id="200"/>
       <w:bookmarkEnd w:id="201"/>
@@ -10017,7 +10152,15 @@
         <w:t>Model-View-ViewModel (MVVM) architektúrát</w:t>
       </w:r>
       <w:r>
-        <w:t>, WPF-et és CommunityToolkit-et használva.</w:t>
+        <w:t>, WPF-</w:t>
+      </w:r>
+      <w:proofErr w:type="spellStart"/>
+      <w:r>
+        <w:t>et</w:t>
+      </w:r>
+      <w:proofErr w:type="spellEnd"/>
+      <w:r>
+        <w:t xml:space="preserve"> és CommunityToolkit-et használva.</w:t>
       </w:r>
       <w:r>
         <w:t xml:space="preserve"> A </w:t>
@@ -10093,7 +10236,7 @@
       <w:bookmarkStart w:id="275" w:name="_Toc194162647"/>
       <w:bookmarkStart w:id="276" w:name="_Toc194162718"/>
       <w:bookmarkStart w:id="277" w:name="_Toc194166712"/>
-      <w:bookmarkStart w:id="278" w:name="_Toc195977977"/>
+      <w:bookmarkStart w:id="278" w:name="_Toc194426619"/>
       <w:bookmarkEnd w:id="239"/>
       <w:bookmarkEnd w:id="240"/>
       <w:bookmarkEnd w:id="241"/>
@@ -10303,25 +10446,27 @@
         <w:t xml:space="preserve"> a </w:t>
       </w:r>
       <w:r>
-        <w:t>felhasználó adatai eltárol</w:t>
-      </w:r>
-      <w:r>
-        <w:t xml:space="preserve">ásra kerülnek, </w:t>
-      </w:r>
-      <w:r>
-        <w:t xml:space="preserve">így </w:t>
-      </w:r>
-      <w:r>
-        <w:t>k</w:t>
-      </w:r>
-      <w:r>
-        <w:t>ésőbb</w:t>
-      </w:r>
-      <w:r>
-        <w:t xml:space="preserve"> is elérhetőek az adatok a UserService-en keresztül, amennyiben</w:t>
-      </w:r>
-      <w:r>
-        <w:t xml:space="preserve"> szükség van rájuk.</w:t>
+        <w:t>felhasználó adatai eltárolódnak</w:t>
+      </w:r>
+      <w:r>
+        <w:t xml:space="preserve"> az </w:t>
+      </w:r>
+      <w:r>
+        <w:t>alkalmazás tulajdonságai között</w:t>
+      </w:r>
+      <w:r>
+        <w:t xml:space="preserve"> a </w:t>
+      </w:r>
+      <w:r>
+        <w:t>memóriában (</w:t>
+      </w:r>
+      <w:proofErr w:type="gramStart"/>
+      <w:r>
+        <w:t>Application.Current.Properties</w:t>
+      </w:r>
+      <w:proofErr w:type="gramEnd"/>
+      <w:r>
+        <w:t>[nameof(CurrentUser)]), így bármelyik osztályból elérhetők, ha később szükség van rájuk.</w:t>
       </w:r>
     </w:p>
     <w:p>
@@ -10430,7 +10575,7 @@
       <w:bookmarkStart w:id="289" w:name="_Toc194162649"/>
       <w:bookmarkStart w:id="290" w:name="_Toc194162720"/>
       <w:bookmarkStart w:id="291" w:name="_Toc194166714"/>
-      <w:bookmarkStart w:id="292" w:name="_Toc195977978"/>
+      <w:bookmarkStart w:id="292" w:name="_Toc194426620"/>
       <w:bookmarkEnd w:id="279"/>
       <w:bookmarkEnd w:id="280"/>
       <w:bookmarkEnd w:id="281"/>
@@ -10478,13 +10623,7 @@
         <w:t xml:space="preserve"> a </w:t>
       </w:r>
       <w:r>
-        <w:t>K&amp;H, OTP Bank</w:t>
-      </w:r>
-      <w:r>
-        <w:t xml:space="preserve"> (SimplePay)</w:t>
-      </w:r>
-      <w:r>
-        <w:t>, Stripe és Barion. Fel kell mérni, hogy</w:t>
+        <w:t>K&amp;H, OTP Bank, Stripe és Barion. Fel kell mérni, hogy</w:t>
       </w:r>
       <w:r>
         <w:t xml:space="preserve"> az </w:t>
@@ -10789,7 +10928,7 @@
       <w:pPr>
         <w:pStyle w:val="Cmsor2"/>
       </w:pPr>
-      <w:bookmarkStart w:id="295" w:name="_Toc195977979"/>
+      <w:bookmarkStart w:id="295" w:name="_Toc194426621"/>
       <w:r>
         <w:t>Megosztott osztálykönyvtár (SkiRent.Shared)</w:t>
       </w:r>
@@ -10869,7 +11008,7 @@
       <w:bookmarkStart w:id="319" w:name="_Toc194162662"/>
       <w:bookmarkStart w:id="320" w:name="_Toc194162733"/>
       <w:bookmarkStart w:id="321" w:name="_Toc194166727"/>
-      <w:bookmarkStart w:id="322" w:name="_Toc195977980"/>
+      <w:bookmarkStart w:id="322" w:name="_Toc194426622"/>
       <w:bookmarkEnd w:id="296"/>
       <w:bookmarkEnd w:id="297"/>
       <w:bookmarkEnd w:id="298"/>
@@ -11068,7 +11207,7 @@
       <w:pPr>
         <w:pStyle w:val="Cmsor1"/>
       </w:pPr>
-      <w:bookmarkStart w:id="323" w:name="_Toc195977981"/>
+      <w:bookmarkStart w:id="323" w:name="_Toc194426623"/>
       <w:r>
         <w:lastRenderedPageBreak/>
         <w:t>Továbbfejlesztési tervek</w:t>
@@ -11347,7 +11486,7 @@
       <w:pPr>
         <w:pStyle w:val="Cmsor1"/>
       </w:pPr>
-      <w:bookmarkStart w:id="325" w:name="_Toc195977982"/>
+      <w:bookmarkStart w:id="325" w:name="_Toc194426624"/>
       <w:bookmarkEnd w:id="324"/>
       <w:r>
         <w:lastRenderedPageBreak/>
@@ -11397,7 +11536,7 @@
       <w:pPr>
         <w:pStyle w:val="Cmsor1"/>
       </w:pPr>
-      <w:bookmarkStart w:id="326" w:name="_Toc195977983"/>
+      <w:bookmarkStart w:id="326" w:name="_Toc194426625"/>
       <w:r>
         <w:lastRenderedPageBreak/>
         <w:t>Köszönetnyilvánítás</w:t>
@@ -11424,7 +11563,7 @@
         <w:t>.</w:t>
       </w:r>
     </w:p>
-    <w:bookmarkStart w:id="327" w:name="_Toc195977984" w:displacedByCustomXml="next"/>
+    <w:bookmarkStart w:id="327" w:name="_Toc194426626" w:displacedByCustomXml="next"/>
     <w:sdt>
       <w:sdtPr>
         <w:rPr>
@@ -11737,7 +11876,7 @@
           <w:rFonts w:cstheme="minorHAnsi"/>
           <w:noProof/>
         </w:rPr>
-        <w:t>2025. április 19.</w:t>
+        <w:t>2025. április 1.</w:t>
       </w:r>
       <w:r>
         <w:rPr>

</xml_diff>

<commit_message>
SkiRent dokumentáció visszaállítása egy régebbi állapotra
0427-es elnevezésűvel felkerült egy régebbi állapot, illetve a 0427-es még egy régebbi verzión alapul
</commit_message>
<xml_diff>
--- a/docs/SkiRent vizsgaremek dokumentáció.docx
+++ b/docs/SkiRent vizsgaremek dokumentáció.docx
@@ -261,7 +261,7 @@
             </w:rPr>
             <w:fldChar w:fldCharType="separate"/>
           </w:r>
-          <w:hyperlink w:anchor="_Toc194426591" w:history="1">
+          <w:hyperlink w:anchor="_Toc195977949" w:history="1">
             <w:r>
               <w:rPr>
                 <w:rStyle w:val="Hiperhivatkozs"/>
@@ -308,7 +308,7 @@
                 <w:noProof/>
                 <w:webHidden/>
               </w:rPr>
-              <w:instrText xml:space="preserve"> PAGEREF _Toc194426591 \h </w:instrText>
+              <w:instrText xml:space="preserve"> PAGEREF _Toc195977949 \h </w:instrText>
             </w:r>
             <w:r>
               <w:rPr>
@@ -355,7 +355,7 @@
               <w:lang w:eastAsia="hu-HU"/>
             </w:rPr>
           </w:pPr>
-          <w:hyperlink w:anchor="_Toc194426592" w:history="1">
+          <w:hyperlink w:anchor="_Toc195977950" w:history="1">
             <w:r>
               <w:rPr>
                 <w:rStyle w:val="Hiperhivatkozs"/>
@@ -400,7 +400,7 @@
                 <w:noProof/>
                 <w:webHidden/>
               </w:rPr>
-              <w:instrText xml:space="preserve"> PAGEREF _Toc194426592 \h </w:instrText>
+              <w:instrText xml:space="preserve"> PAGEREF _Toc195977950 \h </w:instrText>
             </w:r>
             <w:r>
               <w:rPr>
@@ -447,7 +447,7 @@
               <w:lang w:eastAsia="hu-HU"/>
             </w:rPr>
           </w:pPr>
-          <w:hyperlink w:anchor="_Toc194426593" w:history="1">
+          <w:hyperlink w:anchor="_Toc195977951" w:history="1">
             <w:r>
               <w:rPr>
                 <w:rStyle w:val="Hiperhivatkozs"/>
@@ -492,7 +492,7 @@
                 <w:noProof/>
                 <w:webHidden/>
               </w:rPr>
-              <w:instrText xml:space="preserve"> PAGEREF _Toc194426593 \h </w:instrText>
+              <w:instrText xml:space="preserve"> PAGEREF _Toc195977951 \h </w:instrText>
             </w:r>
             <w:r>
               <w:rPr>
@@ -539,7 +539,7 @@
               <w:lang w:eastAsia="hu-HU"/>
             </w:rPr>
           </w:pPr>
-          <w:hyperlink w:anchor="_Toc194426594" w:history="1">
+          <w:hyperlink w:anchor="_Toc195977952" w:history="1">
             <w:r>
               <w:rPr>
                 <w:rStyle w:val="Hiperhivatkozs"/>
@@ -584,7 +584,7 @@
                 <w:noProof/>
                 <w:webHidden/>
               </w:rPr>
-              <w:instrText xml:space="preserve"> PAGEREF _Toc194426594 \h </w:instrText>
+              <w:instrText xml:space="preserve"> PAGEREF _Toc195977952 \h </w:instrText>
             </w:r>
             <w:r>
               <w:rPr>
@@ -633,7 +633,7 @@
               <w:lang w:eastAsia="hu-HU"/>
             </w:rPr>
           </w:pPr>
-          <w:hyperlink w:anchor="_Toc194426595" w:history="1">
+          <w:hyperlink w:anchor="_Toc195977953" w:history="1">
             <w:r>
               <w:rPr>
                 <w:rStyle w:val="Hiperhivatkozs"/>
@@ -680,7 +680,7 @@
                 <w:noProof/>
                 <w:webHidden/>
               </w:rPr>
-              <w:instrText xml:space="preserve"> PAGEREF _Toc194426595 \h </w:instrText>
+              <w:instrText xml:space="preserve"> PAGEREF _Toc195977953 \h </w:instrText>
             </w:r>
             <w:r>
               <w:rPr>
@@ -727,7 +727,7 @@
               <w:lang w:eastAsia="hu-HU"/>
             </w:rPr>
           </w:pPr>
-          <w:hyperlink w:anchor="_Toc194426596" w:history="1">
+          <w:hyperlink w:anchor="_Toc195977954" w:history="1">
             <w:r>
               <w:rPr>
                 <w:rStyle w:val="Hiperhivatkozs"/>
@@ -772,7 +772,7 @@
                 <w:noProof/>
                 <w:webHidden/>
               </w:rPr>
-              <w:instrText xml:space="preserve"> PAGEREF _Toc194426596 \h </w:instrText>
+              <w:instrText xml:space="preserve"> PAGEREF _Toc195977954 \h </w:instrText>
             </w:r>
             <w:r>
               <w:rPr>
@@ -820,7 +820,7 @@
               <w:lang w:eastAsia="hu-HU"/>
             </w:rPr>
           </w:pPr>
-          <w:hyperlink w:anchor="_Toc194426597" w:history="1">
+          <w:hyperlink w:anchor="_Toc195977955" w:history="1">
             <w:r>
               <w:rPr>
                 <w:rStyle w:val="Hiperhivatkozs"/>
@@ -866,7 +866,7 @@
                 <w:noProof/>
                 <w:webHidden/>
               </w:rPr>
-              <w:instrText xml:space="preserve"> PAGEREF _Toc194426597 \h </w:instrText>
+              <w:instrText xml:space="preserve"> PAGEREF _Toc195977955 \h </w:instrText>
             </w:r>
             <w:r>
               <w:rPr>
@@ -914,7 +914,7 @@
               <w:lang w:eastAsia="hu-HU"/>
             </w:rPr>
           </w:pPr>
-          <w:hyperlink w:anchor="_Toc194426598" w:history="1">
+          <w:hyperlink w:anchor="_Toc195977956" w:history="1">
             <w:r>
               <w:rPr>
                 <w:rStyle w:val="Hiperhivatkozs"/>
@@ -960,7 +960,7 @@
                 <w:noProof/>
                 <w:webHidden/>
               </w:rPr>
-              <w:instrText xml:space="preserve"> PAGEREF _Toc194426598 \h </w:instrText>
+              <w:instrText xml:space="preserve"> PAGEREF _Toc195977956 \h </w:instrText>
             </w:r>
             <w:r>
               <w:rPr>
@@ -1008,7 +1008,7 @@
               <w:lang w:eastAsia="hu-HU"/>
             </w:rPr>
           </w:pPr>
-          <w:hyperlink w:anchor="_Toc194426599" w:history="1">
+          <w:hyperlink w:anchor="_Toc195977957" w:history="1">
             <w:r>
               <w:rPr>
                 <w:rStyle w:val="Hiperhivatkozs"/>
@@ -1054,7 +1054,7 @@
                 <w:noProof/>
                 <w:webHidden/>
               </w:rPr>
-              <w:instrText xml:space="preserve"> PAGEREF _Toc194426599 \h </w:instrText>
+              <w:instrText xml:space="preserve"> PAGEREF _Toc195977957 \h </w:instrText>
             </w:r>
             <w:r>
               <w:rPr>
@@ -1102,7 +1102,7 @@
               <w:lang w:eastAsia="hu-HU"/>
             </w:rPr>
           </w:pPr>
-          <w:hyperlink w:anchor="_Toc194426600" w:history="1">
+          <w:hyperlink w:anchor="_Toc195977958" w:history="1">
             <w:r>
               <w:rPr>
                 <w:rStyle w:val="Hiperhivatkozs"/>
@@ -1148,7 +1148,7 @@
                 <w:noProof/>
                 <w:webHidden/>
               </w:rPr>
-              <w:instrText xml:space="preserve"> PAGEREF _Toc194426600 \h </w:instrText>
+              <w:instrText xml:space="preserve"> PAGEREF _Toc195977958 \h </w:instrText>
             </w:r>
             <w:r>
               <w:rPr>
@@ -1196,7 +1196,7 @@
               <w:lang w:eastAsia="hu-HU"/>
             </w:rPr>
           </w:pPr>
-          <w:hyperlink w:anchor="_Toc194426601" w:history="1">
+          <w:hyperlink w:anchor="_Toc195977959" w:history="1">
             <w:r>
               <w:rPr>
                 <w:rStyle w:val="Hiperhivatkozs"/>
@@ -1242,7 +1242,7 @@
                 <w:noProof/>
                 <w:webHidden/>
               </w:rPr>
-              <w:instrText xml:space="preserve"> PAGEREF _Toc194426601 \h </w:instrText>
+              <w:instrText xml:space="preserve"> PAGEREF _Toc195977959 \h </w:instrText>
             </w:r>
             <w:r>
               <w:rPr>
@@ -1290,7 +1290,7 @@
               <w:lang w:eastAsia="hu-HU"/>
             </w:rPr>
           </w:pPr>
-          <w:hyperlink w:anchor="_Toc194426602" w:history="1">
+          <w:hyperlink w:anchor="_Toc195977960" w:history="1">
             <w:r>
               <w:rPr>
                 <w:rStyle w:val="Hiperhivatkozs"/>
@@ -1336,7 +1336,7 @@
                 <w:noProof/>
                 <w:webHidden/>
               </w:rPr>
-              <w:instrText xml:space="preserve"> PAGEREF _Toc194426602 \h </w:instrText>
+              <w:instrText xml:space="preserve"> PAGEREF _Toc195977960 \h </w:instrText>
             </w:r>
             <w:r>
               <w:rPr>
@@ -1384,7 +1384,7 @@
               <w:lang w:eastAsia="hu-HU"/>
             </w:rPr>
           </w:pPr>
-          <w:hyperlink w:anchor="_Toc194426603" w:history="1">
+          <w:hyperlink w:anchor="_Toc195977961" w:history="1">
             <w:r>
               <w:rPr>
                 <w:rStyle w:val="Hiperhivatkozs"/>
@@ -1430,7 +1430,7 @@
                 <w:noProof/>
                 <w:webHidden/>
               </w:rPr>
-              <w:instrText xml:space="preserve"> PAGEREF _Toc194426603 \h </w:instrText>
+              <w:instrText xml:space="preserve"> PAGEREF _Toc195977961 \h </w:instrText>
             </w:r>
             <w:r>
               <w:rPr>
@@ -1478,7 +1478,7 @@
               <w:lang w:eastAsia="hu-HU"/>
             </w:rPr>
           </w:pPr>
-          <w:hyperlink w:anchor="_Toc194426604" w:history="1">
+          <w:hyperlink w:anchor="_Toc195977962" w:history="1">
             <w:r>
               <w:rPr>
                 <w:rStyle w:val="Hiperhivatkozs"/>
@@ -1524,7 +1524,7 @@
                 <w:noProof/>
                 <w:webHidden/>
               </w:rPr>
-              <w:instrText xml:space="preserve"> PAGEREF _Toc194426604 \h </w:instrText>
+              <w:instrText xml:space="preserve"> PAGEREF _Toc195977962 \h </w:instrText>
             </w:r>
             <w:r>
               <w:rPr>
@@ -1572,7 +1572,7 @@
               <w:lang w:eastAsia="hu-HU"/>
             </w:rPr>
           </w:pPr>
-          <w:hyperlink w:anchor="_Toc194426605" w:history="1">
+          <w:hyperlink w:anchor="_Toc195977963" w:history="1">
             <w:r>
               <w:rPr>
                 <w:rStyle w:val="Hiperhivatkozs"/>
@@ -1618,7 +1618,7 @@
                 <w:noProof/>
                 <w:webHidden/>
               </w:rPr>
-              <w:instrText xml:space="preserve"> PAGEREF _Toc194426605 \h </w:instrText>
+              <w:instrText xml:space="preserve"> PAGEREF _Toc195977963 \h </w:instrText>
             </w:r>
             <w:r>
               <w:rPr>
@@ -1666,7 +1666,7 @@
               <w:lang w:eastAsia="hu-HU"/>
             </w:rPr>
           </w:pPr>
-          <w:hyperlink w:anchor="_Toc194426606" w:history="1">
+          <w:hyperlink w:anchor="_Toc195977964" w:history="1">
             <w:r>
               <w:rPr>
                 <w:rStyle w:val="Hiperhivatkozs"/>
@@ -1712,7 +1712,7 @@
                 <w:noProof/>
                 <w:webHidden/>
               </w:rPr>
-              <w:instrText xml:space="preserve"> PAGEREF _Toc194426606 \h </w:instrText>
+              <w:instrText xml:space="preserve"> PAGEREF _Toc195977964 \h </w:instrText>
             </w:r>
             <w:r>
               <w:rPr>
@@ -1760,7 +1760,7 @@
               <w:lang w:eastAsia="hu-HU"/>
             </w:rPr>
           </w:pPr>
-          <w:hyperlink w:anchor="_Toc194426607" w:history="1">
+          <w:hyperlink w:anchor="_Toc195977965" w:history="1">
             <w:r>
               <w:rPr>
                 <w:rStyle w:val="Hiperhivatkozs"/>
@@ -1806,7 +1806,7 @@
                 <w:noProof/>
                 <w:webHidden/>
               </w:rPr>
-              <w:instrText xml:space="preserve"> PAGEREF _Toc194426607 \h </w:instrText>
+              <w:instrText xml:space="preserve"> PAGEREF _Toc195977965 \h </w:instrText>
             </w:r>
             <w:r>
               <w:rPr>
@@ -1853,7 +1853,7 @@
               <w:lang w:eastAsia="hu-HU"/>
             </w:rPr>
           </w:pPr>
-          <w:hyperlink w:anchor="_Toc194426608" w:history="1">
+          <w:hyperlink w:anchor="_Toc195977966" w:history="1">
             <w:r>
               <w:rPr>
                 <w:rStyle w:val="Hiperhivatkozs"/>
@@ -1898,7 +1898,7 @@
                 <w:noProof/>
                 <w:webHidden/>
               </w:rPr>
-              <w:instrText xml:space="preserve"> PAGEREF _Toc194426608 \h </w:instrText>
+              <w:instrText xml:space="preserve"> PAGEREF _Toc195977966 \h </w:instrText>
             </w:r>
             <w:r>
               <w:rPr>
@@ -1946,7 +1946,7 @@
               <w:lang w:eastAsia="hu-HU"/>
             </w:rPr>
           </w:pPr>
-          <w:hyperlink w:anchor="_Toc194426609" w:history="1">
+          <w:hyperlink w:anchor="_Toc195977967" w:history="1">
             <w:r>
               <w:rPr>
                 <w:rStyle w:val="Hiperhivatkozs"/>
@@ -1992,7 +1992,7 @@
                 <w:noProof/>
                 <w:webHidden/>
               </w:rPr>
-              <w:instrText xml:space="preserve"> PAGEREF _Toc194426609 \h </w:instrText>
+              <w:instrText xml:space="preserve"> PAGEREF _Toc195977967 \h </w:instrText>
             </w:r>
             <w:r>
               <w:rPr>
@@ -2041,7 +2041,7 @@
               <w:lang w:eastAsia="hu-HU"/>
             </w:rPr>
           </w:pPr>
-          <w:hyperlink w:anchor="_Toc194426610" w:history="1">
+          <w:hyperlink w:anchor="_Toc195977968" w:history="1">
             <w:r>
               <w:rPr>
                 <w:rStyle w:val="Hiperhivatkozs"/>
@@ -2088,7 +2088,7 @@
                 <w:noProof/>
                 <w:webHidden/>
               </w:rPr>
-              <w:instrText xml:space="preserve"> PAGEREF _Toc194426610 \h </w:instrText>
+              <w:instrText xml:space="preserve"> PAGEREF _Toc195977968 \h </w:instrText>
             </w:r>
             <w:r>
               <w:rPr>
@@ -2135,7 +2135,7 @@
               <w:lang w:eastAsia="hu-HU"/>
             </w:rPr>
           </w:pPr>
-          <w:hyperlink w:anchor="_Toc194426611" w:history="1">
+          <w:hyperlink w:anchor="_Toc195977969" w:history="1">
             <w:r>
               <w:rPr>
                 <w:rStyle w:val="Hiperhivatkozs"/>
@@ -2180,7 +2180,7 @@
                 <w:noProof/>
                 <w:webHidden/>
               </w:rPr>
-              <w:instrText xml:space="preserve"> PAGEREF _Toc194426611 \h </w:instrText>
+              <w:instrText xml:space="preserve"> PAGEREF _Toc195977969 \h </w:instrText>
             </w:r>
             <w:r>
               <w:rPr>
@@ -2227,7 +2227,7 @@
               <w:lang w:eastAsia="hu-HU"/>
             </w:rPr>
           </w:pPr>
-          <w:hyperlink w:anchor="_Toc194426612" w:history="1">
+          <w:hyperlink w:anchor="_Toc195977970" w:history="1">
             <w:r>
               <w:rPr>
                 <w:rStyle w:val="Hiperhivatkozs"/>
@@ -2272,7 +2272,7 @@
                 <w:noProof/>
                 <w:webHidden/>
               </w:rPr>
-              <w:instrText xml:space="preserve"> PAGEREF _Toc194426612 \h </w:instrText>
+              <w:instrText xml:space="preserve"> PAGEREF _Toc195977970 \h </w:instrText>
             </w:r>
             <w:r>
               <w:rPr>
@@ -2319,7 +2319,7 @@
               <w:lang w:eastAsia="hu-HU"/>
             </w:rPr>
           </w:pPr>
-          <w:hyperlink w:anchor="_Toc194426613" w:history="1">
+          <w:hyperlink w:anchor="_Toc195977971" w:history="1">
             <w:r>
               <w:rPr>
                 <w:rStyle w:val="Hiperhivatkozs"/>
@@ -2364,7 +2364,7 @@
                 <w:noProof/>
                 <w:webHidden/>
               </w:rPr>
-              <w:instrText xml:space="preserve"> PAGEREF _Toc194426613 \h </w:instrText>
+              <w:instrText xml:space="preserve"> PAGEREF _Toc195977971 \h </w:instrText>
             </w:r>
             <w:r>
               <w:rPr>
@@ -2411,7 +2411,7 @@
               <w:lang w:eastAsia="hu-HU"/>
             </w:rPr>
           </w:pPr>
-          <w:hyperlink w:anchor="_Toc194426614" w:history="1">
+          <w:hyperlink w:anchor="_Toc195977972" w:history="1">
             <w:r>
               <w:rPr>
                 <w:rStyle w:val="Hiperhivatkozs"/>
@@ -2456,7 +2456,7 @@
                 <w:noProof/>
                 <w:webHidden/>
               </w:rPr>
-              <w:instrText xml:space="preserve"> PAGEREF _Toc194426614 \h </w:instrText>
+              <w:instrText xml:space="preserve"> PAGEREF _Toc195977972 \h </w:instrText>
             </w:r>
             <w:r>
               <w:rPr>
@@ -2503,7 +2503,7 @@
               <w:lang w:eastAsia="hu-HU"/>
             </w:rPr>
           </w:pPr>
-          <w:hyperlink w:anchor="_Toc194426615" w:history="1">
+          <w:hyperlink w:anchor="_Toc195977973" w:history="1">
             <w:r>
               <w:rPr>
                 <w:rStyle w:val="Hiperhivatkozs"/>
@@ -2548,7 +2548,7 @@
                 <w:noProof/>
                 <w:webHidden/>
               </w:rPr>
-              <w:instrText xml:space="preserve"> PAGEREF _Toc194426615 \h </w:instrText>
+              <w:instrText xml:space="preserve"> PAGEREF _Toc195977973 \h </w:instrText>
             </w:r>
             <w:r>
               <w:rPr>
@@ -2595,7 +2595,7 @@
               <w:lang w:eastAsia="hu-HU"/>
             </w:rPr>
           </w:pPr>
-          <w:hyperlink w:anchor="_Toc194426616" w:history="1">
+          <w:hyperlink w:anchor="_Toc195977974" w:history="1">
             <w:r>
               <w:rPr>
                 <w:rStyle w:val="Hiperhivatkozs"/>
@@ -2640,7 +2640,7 @@
                 <w:noProof/>
                 <w:webHidden/>
               </w:rPr>
-              <w:instrText xml:space="preserve"> PAGEREF _Toc194426616 \h </w:instrText>
+              <w:instrText xml:space="preserve"> PAGEREF _Toc195977974 \h </w:instrText>
             </w:r>
             <w:r>
               <w:rPr>
@@ -2688,7 +2688,7 @@
               <w:lang w:eastAsia="hu-HU"/>
             </w:rPr>
           </w:pPr>
-          <w:hyperlink w:anchor="_Toc194426617" w:history="1">
+          <w:hyperlink w:anchor="_Toc195977975" w:history="1">
             <w:r>
               <w:rPr>
                 <w:rStyle w:val="Hiperhivatkozs"/>
@@ -2734,7 +2734,7 @@
                 <w:noProof/>
                 <w:webHidden/>
               </w:rPr>
-              <w:instrText xml:space="preserve"> PAGEREF _Toc194426617 \h </w:instrText>
+              <w:instrText xml:space="preserve"> PAGEREF _Toc195977975 \h </w:instrText>
             </w:r>
             <w:r>
               <w:rPr>
@@ -2781,7 +2781,7 @@
               <w:lang w:eastAsia="hu-HU"/>
             </w:rPr>
           </w:pPr>
-          <w:hyperlink w:anchor="_Toc194426618" w:history="1">
+          <w:hyperlink w:anchor="_Toc195977976" w:history="1">
             <w:r>
               <w:rPr>
                 <w:rStyle w:val="Hiperhivatkozs"/>
@@ -2826,7 +2826,7 @@
                 <w:noProof/>
                 <w:webHidden/>
               </w:rPr>
-              <w:instrText xml:space="preserve"> PAGEREF _Toc194426618 \h </w:instrText>
+              <w:instrText xml:space="preserve"> PAGEREF _Toc195977976 \h </w:instrText>
             </w:r>
             <w:r>
               <w:rPr>
@@ -2874,7 +2874,7 @@
               <w:lang w:eastAsia="hu-HU"/>
             </w:rPr>
           </w:pPr>
-          <w:hyperlink w:anchor="_Toc194426619" w:history="1">
+          <w:hyperlink w:anchor="_Toc195977977" w:history="1">
             <w:r>
               <w:rPr>
                 <w:rStyle w:val="Hiperhivatkozs"/>
@@ -2920,7 +2920,7 @@
                 <w:noProof/>
                 <w:webHidden/>
               </w:rPr>
-              <w:instrText xml:space="preserve"> PAGEREF _Toc194426619 \h </w:instrText>
+              <w:instrText xml:space="preserve"> PAGEREF _Toc195977977 \h </w:instrText>
             </w:r>
             <w:r>
               <w:rPr>
@@ -2967,7 +2967,7 @@
               <w:lang w:eastAsia="hu-HU"/>
             </w:rPr>
           </w:pPr>
-          <w:hyperlink w:anchor="_Toc194426620" w:history="1">
+          <w:hyperlink w:anchor="_Toc195977978" w:history="1">
             <w:r>
               <w:rPr>
                 <w:rStyle w:val="Hiperhivatkozs"/>
@@ -3012,7 +3012,7 @@
                 <w:noProof/>
                 <w:webHidden/>
               </w:rPr>
-              <w:instrText xml:space="preserve"> PAGEREF _Toc194426620 \h </w:instrText>
+              <w:instrText xml:space="preserve"> PAGEREF _Toc195977978 \h </w:instrText>
             </w:r>
             <w:r>
               <w:rPr>
@@ -3059,7 +3059,7 @@
               <w:lang w:eastAsia="hu-HU"/>
             </w:rPr>
           </w:pPr>
-          <w:hyperlink w:anchor="_Toc194426621" w:history="1">
+          <w:hyperlink w:anchor="_Toc195977979" w:history="1">
             <w:r>
               <w:rPr>
                 <w:rStyle w:val="Hiperhivatkozs"/>
@@ -3104,7 +3104,7 @@
                 <w:noProof/>
                 <w:webHidden/>
               </w:rPr>
-              <w:instrText xml:space="preserve"> PAGEREF _Toc194426621 \h </w:instrText>
+              <w:instrText xml:space="preserve"> PAGEREF _Toc195977979 \h </w:instrText>
             </w:r>
             <w:r>
               <w:rPr>
@@ -3152,7 +3152,7 @@
               <w:lang w:eastAsia="hu-HU"/>
             </w:rPr>
           </w:pPr>
-          <w:hyperlink w:anchor="_Toc194426622" w:history="1">
+          <w:hyperlink w:anchor="_Toc195977980" w:history="1">
             <w:r>
               <w:rPr>
                 <w:rStyle w:val="Hiperhivatkozs"/>
@@ -3198,7 +3198,7 @@
                 <w:noProof/>
                 <w:webHidden/>
               </w:rPr>
-              <w:instrText xml:space="preserve"> PAGEREF _Toc194426622 \h </w:instrText>
+              <w:instrText xml:space="preserve"> PAGEREF _Toc195977980 \h </w:instrText>
             </w:r>
             <w:r>
               <w:rPr>
@@ -3247,7 +3247,7 @@
               <w:lang w:eastAsia="hu-HU"/>
             </w:rPr>
           </w:pPr>
-          <w:hyperlink w:anchor="_Toc194426623" w:history="1">
+          <w:hyperlink w:anchor="_Toc195977981" w:history="1">
             <w:r>
               <w:rPr>
                 <w:rStyle w:val="Hiperhivatkozs"/>
@@ -3294,7 +3294,7 @@
                 <w:noProof/>
                 <w:webHidden/>
               </w:rPr>
-              <w:instrText xml:space="preserve"> PAGEREF _Toc194426623 \h </w:instrText>
+              <w:instrText xml:space="preserve"> PAGEREF _Toc195977981 \h </w:instrText>
             </w:r>
             <w:r>
               <w:rPr>
@@ -3343,7 +3343,7 @@
               <w:lang w:eastAsia="hu-HU"/>
             </w:rPr>
           </w:pPr>
-          <w:hyperlink w:anchor="_Toc194426624" w:history="1">
+          <w:hyperlink w:anchor="_Toc195977982" w:history="1">
             <w:r>
               <w:rPr>
                 <w:rStyle w:val="Hiperhivatkozs"/>
@@ -3390,7 +3390,7 @@
                 <w:noProof/>
                 <w:webHidden/>
               </w:rPr>
-              <w:instrText xml:space="preserve"> PAGEREF _Toc194426624 \h </w:instrText>
+              <w:instrText xml:space="preserve"> PAGEREF _Toc195977982 \h </w:instrText>
             </w:r>
             <w:r>
               <w:rPr>
@@ -3439,7 +3439,7 @@
               <w:lang w:eastAsia="hu-HU"/>
             </w:rPr>
           </w:pPr>
-          <w:hyperlink w:anchor="_Toc194426625" w:history="1">
+          <w:hyperlink w:anchor="_Toc195977983" w:history="1">
             <w:r>
               <w:rPr>
                 <w:rStyle w:val="Hiperhivatkozs"/>
@@ -3486,7 +3486,7 @@
                 <w:noProof/>
                 <w:webHidden/>
               </w:rPr>
-              <w:instrText xml:space="preserve"> PAGEREF _Toc194426625 \h </w:instrText>
+              <w:instrText xml:space="preserve"> PAGEREF _Toc195977983 \h </w:instrText>
             </w:r>
             <w:r>
               <w:rPr>
@@ -3535,7 +3535,7 @@
               <w:lang w:eastAsia="hu-HU"/>
             </w:rPr>
           </w:pPr>
-          <w:hyperlink w:anchor="_Toc194426626" w:history="1">
+          <w:hyperlink w:anchor="_Toc195977984" w:history="1">
             <w:r>
               <w:rPr>
                 <w:rStyle w:val="Hiperhivatkozs"/>
@@ -3582,7 +3582,7 @@
                 <w:noProof/>
                 <w:webHidden/>
               </w:rPr>
-              <w:instrText xml:space="preserve"> PAGEREF _Toc194426626 \h </w:instrText>
+              <w:instrText xml:space="preserve"> PAGEREF _Toc195977984 \h </w:instrText>
             </w:r>
             <w:r>
               <w:rPr>
@@ -3639,7 +3639,7 @@
       <w:pPr>
         <w:pStyle w:val="Cmsor1"/>
       </w:pPr>
-      <w:bookmarkStart w:id="1" w:name="_Toc194426591"/>
+      <w:bookmarkStart w:id="1" w:name="_Toc195977949"/>
       <w:r>
         <w:lastRenderedPageBreak/>
         <w:t>Bevezetés</w:t>
@@ -3650,7 +3650,7 @@
       <w:pPr>
         <w:pStyle w:val="Cmsor2"/>
       </w:pPr>
-      <w:bookmarkStart w:id="2" w:name="_Toc194426592"/>
+      <w:bookmarkStart w:id="2" w:name="_Toc195977950"/>
       <w:r>
         <w:t>Témaválasztás indoklása</w:t>
       </w:r>
@@ -3689,7 +3689,7 @@
       <w:pPr>
         <w:pStyle w:val="Cmsor2"/>
       </w:pPr>
-      <w:bookmarkStart w:id="3" w:name="_Toc194426593"/>
+      <w:bookmarkStart w:id="3" w:name="_Toc195977951"/>
       <w:r>
         <w:t>Célkitűzés</w:t>
       </w:r>
@@ -3769,7 +3769,7 @@
       <w:pPr>
         <w:pStyle w:val="Cmsor2"/>
       </w:pPr>
-      <w:bookmarkStart w:id="4" w:name="_Toc194426594"/>
+      <w:bookmarkStart w:id="4" w:name="_Toc195977952"/>
       <w:r>
         <w:t>Kiknek szánjuk</w:t>
       </w:r>
@@ -3838,7 +3838,7 @@
       <w:pPr>
         <w:pStyle w:val="Cmsor1"/>
       </w:pPr>
-      <w:bookmarkStart w:id="5" w:name="_Toc194426595"/>
+      <w:bookmarkStart w:id="5" w:name="_Toc195977953"/>
       <w:r>
         <w:lastRenderedPageBreak/>
         <w:t>Felhasználói dokumentáció</w:t>
@@ -3849,7 +3849,7 @@
       <w:pPr>
         <w:pStyle w:val="Cmsor2"/>
       </w:pPr>
-      <w:bookmarkStart w:id="6" w:name="_Toc194426596"/>
+      <w:bookmarkStart w:id="6" w:name="_Toc195977954"/>
       <w:r>
         <w:t>Asztali alkalmazás útmutatója</w:t>
       </w:r>
@@ -3900,7 +3900,7 @@
       <w:pPr>
         <w:pStyle w:val="Cmsor3"/>
       </w:pPr>
-      <w:bookmarkStart w:id="7" w:name="_Toc194426597"/>
+      <w:bookmarkStart w:id="7" w:name="_Toc195977955"/>
       <w:r>
         <w:t>Minimális Hardverkövetelmények</w:t>
       </w:r>
@@ -3999,7 +3999,7 @@
       <w:pPr>
         <w:pStyle w:val="Cmsor3"/>
       </w:pPr>
-      <w:bookmarkStart w:id="8" w:name="_Toc194426598"/>
+      <w:bookmarkStart w:id="8" w:name="_Toc195977956"/>
       <w:r>
         <w:t>Telepítés</w:t>
       </w:r>
@@ -4280,7 +4280,7 @@
       <w:pPr>
         <w:pStyle w:val="Cmsor3"/>
       </w:pPr>
-      <w:bookmarkStart w:id="11" w:name="_Toc194426599"/>
+      <w:bookmarkStart w:id="11" w:name="_Toc195977957"/>
       <w:r>
         <w:t>Az alkalmazás eltávolítása</w:t>
       </w:r>
@@ -4574,7 +4574,7 @@
       <w:pPr>
         <w:pStyle w:val="Cmsor3"/>
       </w:pPr>
-      <w:bookmarkStart w:id="14" w:name="_Toc194426600"/>
+      <w:bookmarkStart w:id="14" w:name="_Toc195977958"/>
       <w:r>
         <w:t>Szervercím módosítása</w:t>
       </w:r>
@@ -4617,13 +4617,8 @@
       <w:r>
         <w:t xml:space="preserve"> az </w:t>
       </w:r>
-      <w:proofErr w:type="gramStart"/>
-      <w:r>
-        <w:t>appsettings.json</w:t>
-      </w:r>
-      <w:proofErr w:type="gramEnd"/>
-      <w:r>
-        <w:t xml:space="preserve"> fájlt. Módosítsa</w:t>
+      <w:r>
+        <w:t>appsettings.json fájlt. Módosítsa</w:t>
       </w:r>
       <w:r>
         <w:t xml:space="preserve"> a </w:t>
@@ -4645,7 +4640,7 @@
       <w:pPr>
         <w:pStyle w:val="Cmsor3"/>
       </w:pPr>
-      <w:bookmarkStart w:id="15" w:name="_Toc194426601"/>
+      <w:bookmarkStart w:id="15" w:name="_Toc195977959"/>
       <w:r>
         <w:t>Asztali alkalmazásba való bejelentkezés</w:t>
       </w:r>
@@ -5159,7 +5154,7 @@
       <w:pPr>
         <w:pStyle w:val="Cmsor3"/>
       </w:pPr>
-      <w:bookmarkStart w:id="18" w:name="_Toc194426602"/>
+      <w:bookmarkStart w:id="18" w:name="_Toc195977960"/>
       <w:r>
         <w:t>Új felszerelés létrehozása vagy szerkesztése</w:t>
       </w:r>
@@ -5590,7 +5585,7 @@
       <w:pPr>
         <w:pStyle w:val="Cmsor3"/>
       </w:pPr>
-      <w:bookmarkStart w:id="21" w:name="_Toc194426603"/>
+      <w:bookmarkStart w:id="21" w:name="_Toc195977961"/>
       <w:r>
         <w:t>Felszerelés kategóriák</w:t>
       </w:r>
@@ -5637,7 +5632,7 @@
       <w:pPr>
         <w:pStyle w:val="Cmsor3"/>
       </w:pPr>
-      <w:bookmarkStart w:id="22" w:name="_Toc194426604"/>
+      <w:bookmarkStart w:id="22" w:name="_Toc195977962"/>
       <w:r>
         <w:t>Felszerelésképek</w:t>
       </w:r>
@@ -5893,7 +5888,7 @@
       <w:pPr>
         <w:pStyle w:val="Cmsor3"/>
       </w:pPr>
-      <w:bookmarkStart w:id="24" w:name="_Toc194426605"/>
+      <w:bookmarkStart w:id="24" w:name="_Toc195977963"/>
       <w:r>
         <w:t>Foglalások</w:t>
       </w:r>
@@ -5987,7 +5982,7 @@
       <w:pPr>
         <w:pStyle w:val="Cmsor3"/>
       </w:pPr>
-      <w:bookmarkStart w:id="25" w:name="_Toc194426606"/>
+      <w:bookmarkStart w:id="25" w:name="_Toc195977964"/>
       <w:r>
         <w:t>Számlák</w:t>
       </w:r>
@@ -6062,7 +6057,7 @@
       <w:pPr>
         <w:pStyle w:val="Cmsor3"/>
       </w:pPr>
-      <w:bookmarkStart w:id="26" w:name="_Toc194426607"/>
+      <w:bookmarkStart w:id="26" w:name="_Toc195977965"/>
       <w:r>
         <w:t>Felhasználók</w:t>
       </w:r>
@@ -6112,7 +6107,7 @@
       <w:pPr>
         <w:pStyle w:val="Cmsor2"/>
       </w:pPr>
-      <w:bookmarkStart w:id="27" w:name="_Toc194426608"/>
+      <w:bookmarkStart w:id="27" w:name="_Toc195977966"/>
       <w:r>
         <w:t>Backend beállítása, Útmutató</w:t>
       </w:r>
@@ -6120,13 +6115,7 @@
     </w:p>
     <w:p>
       <w:r>
-        <w:t xml:space="preserve">A backend biztonságos beállítása </w:t>
-      </w:r>
-      <w:r>
-        <w:t>összetett feladat</w:t>
-      </w:r>
-      <w:r>
-        <w:t xml:space="preserve"> és</w:t>
+        <w:t>A backend biztonságos beállítása összetett feladat és</w:t>
       </w:r>
       <w:r>
         <w:t xml:space="preserve"> az </w:t>
@@ -6154,7 +6143,7 @@
       <w:pPr>
         <w:pStyle w:val="Cmsor3"/>
       </w:pPr>
-      <w:bookmarkStart w:id="28" w:name="_Toc194426609"/>
+      <w:bookmarkStart w:id="28" w:name="_Toc195977967"/>
       <w:r>
         <w:t>Szoftverkövetelmények</w:t>
       </w:r>
@@ -6352,22 +6341,13 @@
         </w:numPr>
       </w:pPr>
       <w:r>
-        <w:t xml:space="preserve">Email: </w:t>
-      </w:r>
-      <w:r>
-        <w:t>teszt</w:t>
+        <w:t>Email: teszt</w:t>
       </w:r>
       <w:r>
         <w:t>@example.com</w:t>
       </w:r>
       <w:r>
-        <w:t xml:space="preserve">, jelszó: </w:t>
-      </w:r>
-      <w:r>
-        <w:t>Teszt</w:t>
-      </w:r>
-      <w:r>
-        <w:t>1234</w:t>
+        <w:t>, jelszó: Teszt1234</w:t>
       </w:r>
     </w:p>
     <w:p>
@@ -6384,15 +6364,7 @@
     </w:p>
     <w:p>
       <w:r>
-        <w:t xml:space="preserve">A SkiRent.Api </w:t>
-      </w:r>
-      <w:proofErr w:type="gramStart"/>
-      <w:r>
-        <w:t>appsettings.json</w:t>
-      </w:r>
-      <w:proofErr w:type="gramEnd"/>
-      <w:r>
-        <w:t>-ban módosítsuk</w:t>
+        <w:t>A SkiRent.Api appsettings.json-ban módosítsuk</w:t>
       </w:r>
       <w:r>
         <w:t xml:space="preserve"> a </w:t>
@@ -6531,7 +6503,7 @@
       <w:pPr>
         <w:pStyle w:val="Cmsor1"/>
       </w:pPr>
-      <w:bookmarkStart w:id="29" w:name="_Toc194426610"/>
+      <w:bookmarkStart w:id="29" w:name="_Toc195977968"/>
       <w:r>
         <w:lastRenderedPageBreak/>
         <w:t>Fejlesztői dokumentáció</w:t>
@@ -6568,7 +6540,7 @@
       <w:bookmarkStart w:id="53" w:name="_Toc194162599"/>
       <w:bookmarkStart w:id="54" w:name="_Toc194162670"/>
       <w:bookmarkStart w:id="55" w:name="_Toc194166664"/>
-      <w:bookmarkStart w:id="56" w:name="_Toc194426611"/>
+      <w:bookmarkStart w:id="56" w:name="_Toc195977969"/>
       <w:bookmarkEnd w:id="30"/>
       <w:bookmarkEnd w:id="31"/>
       <w:bookmarkEnd w:id="32"/>
@@ -6830,7 +6802,7 @@
       <w:pPr>
         <w:pStyle w:val="Cmsor2"/>
       </w:pPr>
-      <w:bookmarkStart w:id="57" w:name="_Toc194426612"/>
+      <w:bookmarkStart w:id="57" w:name="_Toc195977970"/>
       <w:r>
         <w:t>Adatbázis</w:t>
       </w:r>
@@ -8505,7 +8477,7 @@
       <w:bookmarkStart w:id="111" w:name="_Toc194162605"/>
       <w:bookmarkStart w:id="112" w:name="_Toc194162676"/>
       <w:bookmarkStart w:id="113" w:name="_Toc194166670"/>
-      <w:bookmarkStart w:id="114" w:name="_Toc194426613"/>
+      <w:bookmarkStart w:id="114" w:name="_Toc195977971"/>
       <w:bookmarkEnd w:id="62"/>
       <w:bookmarkEnd w:id="63"/>
       <w:bookmarkEnd w:id="64"/>
@@ -8671,61 +8643,19 @@
     </w:p>
     <w:p>
       <w:r>
-        <w:t>Jelenleg csak</w:t>
-      </w:r>
-      <w:r>
-        <w:t xml:space="preserve"> az </w:t>
-      </w:r>
-      <w:r>
-        <w:t>úgynevezett</w:t>
+        <w:t xml:space="preserve">Jelenleg az integrációs tesztek csak a problémamentes működést ellenőrzik (happy path), míg a </w:t>
+      </w:r>
+      <w:r>
+        <w:t>unit tesztek</w:t>
+      </w:r>
+      <w:r>
+        <w:t xml:space="preserve"> szinte minden lehetséges esetet lefednek.</w:t>
       </w:r>
       <w:r>
         <w:t xml:space="preserve"> </w:t>
       </w:r>
       <w:r>
-        <w:t>h</w:t>
-      </w:r>
-      <w:r>
-        <w:t xml:space="preserve">appy path </w:t>
-      </w:r>
-      <w:r>
-        <w:t xml:space="preserve">esetek </w:t>
-      </w:r>
-      <w:r>
-        <w:t>van</w:t>
-      </w:r>
-      <w:r>
-        <w:t>nak</w:t>
-      </w:r>
-      <w:r>
-        <w:t xml:space="preserve"> tesztelve</w:t>
-      </w:r>
-      <w:r>
-        <w:t>.</w:t>
-      </w:r>
-      <w:r>
-        <w:t xml:space="preserve"> A </w:t>
-      </w:r>
-      <w:r>
-        <w:t xml:space="preserve">Stryker Mutator csomag </w:t>
-      </w:r>
-      <w:r>
-        <w:t>mutációs teszt reportja alapján</w:t>
-      </w:r>
-      <w:r>
-        <w:t xml:space="preserve"> a </w:t>
-      </w:r>
-      <w:r>
-        <w:t>tesztek</w:t>
-      </w:r>
-      <w:r>
-        <w:t xml:space="preserve"> a </w:t>
-      </w:r>
-      <w:r>
-        <w:t>jövőben tovább</w:t>
-      </w:r>
-      <w:r>
-        <w:t>i bővítésre kerülnek</w:t>
+        <w:t>A Stryker Mutator csomag mutációs teszt riportja alapján a tesztek a jövőben tovább bővülnek, hogy minden megírt kód lefedésre kerüljön általuk</w:t>
       </w:r>
       <w:r>
         <w:t>.</w:t>
@@ -8787,7 +8717,7 @@
       <w:pPr>
         <w:pStyle w:val="Cmsor2"/>
       </w:pPr>
-      <w:bookmarkStart w:id="141" w:name="_Toc194426614"/>
+      <w:bookmarkStart w:id="141" w:name="_Toc195977972"/>
       <w:r>
         <w:t>Feltöltött, létrehozott adatok helye</w:t>
       </w:r>
@@ -8810,15 +8740,7 @@
         <w:t xml:space="preserve"> a </w:t>
       </w:r>
       <w:r>
-        <w:t>DataDirectoryPath-</w:t>
-      </w:r>
-      <w:proofErr w:type="spellStart"/>
-      <w:r>
-        <w:t>al</w:t>
-      </w:r>
-      <w:proofErr w:type="spellEnd"/>
-      <w:r>
-        <w:t xml:space="preserve"> lehet beállítani, hogy hova mentse</w:t>
+        <w:t>DataDirectoryPath-al lehet beállítani, hogy hova mentse</w:t>
       </w:r>
       <w:r>
         <w:t xml:space="preserve"> az </w:t>
@@ -8845,7 +8767,11 @@
         <w:t xml:space="preserve"> (a TEMP környezetiváltozó értéke)</w:t>
       </w:r>
       <w:r>
-        <w:t>. Ez fejlesztés alatt megfelelő lehet, míg éles helyzetben</w:t>
+        <w:t xml:space="preserve">. Ez fejlesztés alatt megfelelő </w:t>
+      </w:r>
+      <w:r>
+        <w:lastRenderedPageBreak/>
+        <w:t>lehet, míg éles helyzetben</w:t>
       </w:r>
       <w:r>
         <w:t xml:space="preserve"> a </w:t>
@@ -8854,11 +8780,7 @@
         <w:t>DataDirectoryPath-ot</w:t>
       </w:r>
       <w:r>
-        <w:t xml:space="preserve"> célszerű beállítani egy olyan mappára, </w:t>
-      </w:r>
-      <w:r>
-        <w:lastRenderedPageBreak/>
-        <w:t>amihez csak bizonyos személyek férhetnek hozzá, például</w:t>
+        <w:t xml:space="preserve"> célszerű beállítani egy olyan mappára, amihez csak bizonyos személyek férhetnek hozzá, például</w:t>
       </w:r>
       <w:r>
         <w:t xml:space="preserve"> a </w:t>
@@ -8915,7 +8837,7 @@
       <w:bookmarkStart w:id="165" w:name="_Toc194162618"/>
       <w:bookmarkStart w:id="166" w:name="_Toc194162689"/>
       <w:bookmarkStart w:id="167" w:name="_Toc194166683"/>
-      <w:bookmarkStart w:id="168" w:name="_Toc194426615"/>
+      <w:bookmarkStart w:id="168" w:name="_Toc195977973"/>
       <w:bookmarkEnd w:id="142"/>
       <w:bookmarkEnd w:id="143"/>
       <w:bookmarkEnd w:id="144"/>
@@ -8954,15 +8876,7 @@
     </w:p>
     <w:p>
       <w:r>
-        <w:t xml:space="preserve">A </w:t>
-      </w:r>
-      <w:proofErr w:type="gramStart"/>
-      <w:r>
-        <w:t>ConnctionStrings:Default</w:t>
-      </w:r>
-      <w:proofErr w:type="gramEnd"/>
-      <w:r>
-        <w:t xml:space="preserve"> beállításrészben lehet beállítani</w:t>
+        <w:t>A ConnctionStrings:Default beállításrészben lehet beállítani</w:t>
       </w:r>
       <w:r>
         <w:t xml:space="preserve"> az </w:t>
@@ -9165,7 +9079,6 @@
       <w:r>
         <w:t xml:space="preserve">A SkiRent.FakePayben levő </w:t>
       </w:r>
-      <w:proofErr w:type="gramStart"/>
       <w:r>
         <w:t>a</w:t>
       </w:r>
@@ -9179,11 +9092,7 @@
         <w:t>etting</w:t>
       </w:r>
       <w:r>
-        <w:t>s.json</w:t>
-      </w:r>
-      <w:proofErr w:type="gramEnd"/>
-      <w:r>
-        <w:t xml:space="preserve"> fájlnál</w:t>
+        <w:t>s.json fájlnál</w:t>
       </w:r>
       <w:r>
         <w:t xml:space="preserve"> a </w:t>
@@ -9200,15 +9109,7 @@
         <w:t>.json</w:t>
       </w:r>
       <w:r>
-        <w:t xml:space="preserve">-ben </w:t>
-      </w:r>
-      <w:proofErr w:type="gramStart"/>
-      <w:r>
-        <w:t>AppSettings:BaseUrl</w:t>
-      </w:r>
-      <w:proofErr w:type="gramEnd"/>
-      <w:r>
-        <w:t>-ben</w:t>
+        <w:t>-ben AppSettings:BaseUrl-ben</w:t>
       </w:r>
       <w:r>
         <w:t xml:space="preserve"> a </w:t>
@@ -9256,7 +9157,7 @@
       <w:bookmarkStart w:id="192" w:name="_Toc194162626"/>
       <w:bookmarkStart w:id="193" w:name="_Toc194162697"/>
       <w:bookmarkStart w:id="194" w:name="_Toc194166691"/>
-      <w:bookmarkStart w:id="195" w:name="_Toc194426616"/>
+      <w:bookmarkStart w:id="195" w:name="_Toc195977974"/>
       <w:bookmarkEnd w:id="169"/>
       <w:bookmarkEnd w:id="170"/>
       <w:bookmarkEnd w:id="171"/>
@@ -9312,13 +9213,8 @@
       <w:r>
         <w:t xml:space="preserve"> a </w:t>
       </w:r>
-      <w:proofErr w:type="gramStart"/>
-      <w:r>
-        <w:t>Pomelo.EntityFrameworkCore.Mysql</w:t>
-      </w:r>
-      <w:proofErr w:type="gramEnd"/>
-      <w:r>
-        <w:t xml:space="preserve"> csomagot használja.</w:t>
+      <w:r>
+        <w:t>Pomelo.EntityFrameworkCore.Mysql csomagot használja.</w:t>
       </w:r>
       <w:r>
         <w:t xml:space="preserve"> A </w:t>
@@ -9368,7 +9264,11 @@
         <w:t>fejlesztő fel tud használni</w:t>
       </w:r>
       <w:r>
-        <w:t xml:space="preserve"> a </w:t>
+        <w:t xml:space="preserve"> </w:t>
+      </w:r>
+      <w:r>
+        <w:lastRenderedPageBreak/>
+        <w:t>a </w:t>
       </w:r>
       <w:r>
         <w:t>javításhoz.</w:t>
@@ -9382,11 +9282,9 @@
       <w:r>
         <w:t xml:space="preserve"> a </w:t>
       </w:r>
-      <w:proofErr w:type="gramStart"/>
       <w:r>
         <w:t>Microsoft.AspNetCore.Identity</w:t>
       </w:r>
-      <w:proofErr w:type="gramEnd"/>
       <w:r>
         <w:t xml:space="preserve"> névtér</w:t>
       </w:r>
@@ -9397,22 +9295,18 @@
         <w:t>található</w:t>
       </w:r>
       <w:r>
+        <w:t xml:space="preserve"> PasswordHasher osztállyal kerül</w:t>
+      </w:r>
+      <w:r>
+        <w:t>nek</w:t>
+      </w:r>
+      <w:r>
+        <w:t xml:space="preserve"> hashelésre</w:t>
+      </w:r>
+      <w:r>
         <w:t xml:space="preserve"> </w:t>
       </w:r>
       <w:r>
-        <w:lastRenderedPageBreak/>
-        <w:t>PasswordHasher osztállyal kerül</w:t>
-      </w:r>
-      <w:r>
-        <w:t>nek</w:t>
-      </w:r>
-      <w:r>
-        <w:t xml:space="preserve"> hashelésre</w:t>
-      </w:r>
-      <w:r>
-        <w:t xml:space="preserve"> </w:t>
-      </w:r>
-      <w:r>
         <w:t>és ellenőrzésre, PBKDF2-t használva</w:t>
       </w:r>
       <w:r>
@@ -9529,15 +9423,7 @@
         <w:t xml:space="preserve"> a </w:t>
       </w:r>
       <w:r>
-        <w:t xml:space="preserve">szerver milyen időzóna-beállításokkal rendelkezik, </w:t>
-      </w:r>
-      <w:proofErr w:type="gramStart"/>
-      <w:r>
-        <w:t>illetve</w:t>
-      </w:r>
-      <w:proofErr w:type="gramEnd"/>
-      <w:r>
-        <w:t xml:space="preserve"> hogy</w:t>
+        <w:t>szerver milyen időzóna-beállításokkal rendelkezik, illetve hogy</w:t>
       </w:r>
       <w:r>
         <w:t xml:space="preserve"> a </w:t>
@@ -9550,10 +9436,18 @@
       </w:r>
     </w:p>
     <w:p>
+      <w:r>
+        <w:t>Az API jelenleg kétféle hitelesítési módot támogat: cookie- és bearer token-alapút. A fejlesztő ezáltal szabadon választhatja ki a számára legkényelmesebb megoldást</w:t>
+      </w:r>
+      <w:r>
+        <w:t>.</w:t>
+      </w:r>
+    </w:p>
+    <w:p>
       <w:pPr>
         <w:pStyle w:val="Cmsor3"/>
       </w:pPr>
-      <w:bookmarkStart w:id="196" w:name="_Toc194426617"/>
+      <w:bookmarkStart w:id="196" w:name="_Toc195977975"/>
       <w:r>
         <w:t>Kódstruktúra</w:t>
       </w:r>
@@ -9605,15 +9499,7 @@
         <w:t xml:space="preserve"> a </w:t>
       </w:r>
       <w:r>
-        <w:t>service-</w:t>
-      </w:r>
-      <w:proofErr w:type="spellStart"/>
-      <w:r>
-        <w:t>ekből</w:t>
-      </w:r>
-      <w:proofErr w:type="spellEnd"/>
-      <w:r>
-        <w:t xml:space="preserve"> visszatérő hibákat (amennyiben vannak)</w:t>
+        <w:t>service-ekből visszatérő hibákat (amennyiben vannak)</w:t>
       </w:r>
       <w:r>
         <w:t xml:space="preserve"> a </w:t>
@@ -9653,15 +9539,7 @@
         <w:t>A Data mappa tartalmazza</w:t>
       </w:r>
       <w:r>
-        <w:t xml:space="preserve"> </w:t>
-      </w:r>
-      <w:proofErr w:type="gramStart"/>
-      <w:r>
-        <w:t>a</w:t>
-      </w:r>
-      <w:proofErr w:type="gramEnd"/>
-      <w:r>
-        <w:t> </w:t>
+        <w:t xml:space="preserve"> a </w:t>
       </w:r>
       <w:r>
         <w:t>Unit of Work-öt,</w:t>
@@ -9670,15 +9548,7 @@
         <w:t xml:space="preserve"> a </w:t>
       </w:r>
       <w:r>
-        <w:t>repository-</w:t>
-      </w:r>
-      <w:proofErr w:type="spellStart"/>
-      <w:r>
-        <w:t>kat</w:t>
-      </w:r>
-      <w:proofErr w:type="spellEnd"/>
-      <w:r>
-        <w:t xml:space="preserve"> és</w:t>
+        <w:t>repository-kat és</w:t>
       </w:r>
       <w:r>
         <w:t xml:space="preserve"> az </w:t>
@@ -9705,13 +9575,8 @@
       <w:r>
         <w:t>-</w:t>
       </w:r>
-      <w:proofErr w:type="spellStart"/>
-      <w:r>
-        <w:t>ekre</w:t>
-      </w:r>
-      <w:proofErr w:type="spellEnd"/>
-      <w:r>
-        <w:t xml:space="preserve"> van bontva</w:t>
+      <w:r>
+        <w:t>ekre van bontva</w:t>
       </w:r>
       <w:r>
         <w:t xml:space="preserve"> a </w:t>
@@ -10096,7 +9961,7 @@
       <w:bookmarkStart w:id="235" w:name="_Toc194162636"/>
       <w:bookmarkStart w:id="236" w:name="_Toc194162707"/>
       <w:bookmarkStart w:id="237" w:name="_Toc194166701"/>
-      <w:bookmarkStart w:id="238" w:name="_Toc194426618"/>
+      <w:bookmarkStart w:id="238" w:name="_Toc195977976"/>
       <w:bookmarkEnd w:id="199"/>
       <w:bookmarkEnd w:id="200"/>
       <w:bookmarkEnd w:id="201"/>
@@ -10152,15 +10017,7 @@
         <w:t>Model-View-ViewModel (MVVM) architektúrát</w:t>
       </w:r>
       <w:r>
-        <w:t>, WPF-</w:t>
-      </w:r>
-      <w:proofErr w:type="spellStart"/>
-      <w:r>
-        <w:t>et</w:t>
-      </w:r>
-      <w:proofErr w:type="spellEnd"/>
-      <w:r>
-        <w:t xml:space="preserve"> és CommunityToolkit-et használva.</w:t>
+        <w:t>, WPF-et és CommunityToolkit-et használva.</w:t>
       </w:r>
       <w:r>
         <w:t xml:space="preserve"> A </w:t>
@@ -10236,7 +10093,7 @@
       <w:bookmarkStart w:id="275" w:name="_Toc194162647"/>
       <w:bookmarkStart w:id="276" w:name="_Toc194162718"/>
       <w:bookmarkStart w:id="277" w:name="_Toc194166712"/>
-      <w:bookmarkStart w:id="278" w:name="_Toc194426619"/>
+      <w:bookmarkStart w:id="278" w:name="_Toc195977977"/>
       <w:bookmarkEnd w:id="239"/>
       <w:bookmarkEnd w:id="240"/>
       <w:bookmarkEnd w:id="241"/>
@@ -10446,27 +10303,25 @@
         <w:t xml:space="preserve"> a </w:t>
       </w:r>
       <w:r>
-        <w:t>felhasználó adatai eltárolódnak</w:t>
-      </w:r>
-      <w:r>
-        <w:t xml:space="preserve"> az </w:t>
-      </w:r>
-      <w:r>
-        <w:t>alkalmazás tulajdonságai között</w:t>
-      </w:r>
-      <w:r>
-        <w:t xml:space="preserve"> a </w:t>
-      </w:r>
-      <w:r>
-        <w:t>memóriában (</w:t>
-      </w:r>
-      <w:proofErr w:type="gramStart"/>
-      <w:r>
-        <w:t>Application.Current.Properties</w:t>
-      </w:r>
-      <w:proofErr w:type="gramEnd"/>
-      <w:r>
-        <w:t>[nameof(CurrentUser)]), így bármelyik osztályból elérhetők, ha később szükség van rájuk.</w:t>
+        <w:t>felhasználó adatai eltárol</w:t>
+      </w:r>
+      <w:r>
+        <w:t xml:space="preserve">ásra kerülnek, </w:t>
+      </w:r>
+      <w:r>
+        <w:t xml:space="preserve">így </w:t>
+      </w:r>
+      <w:r>
+        <w:t>k</w:t>
+      </w:r>
+      <w:r>
+        <w:t>ésőbb</w:t>
+      </w:r>
+      <w:r>
+        <w:t xml:space="preserve"> is elérhetőek az adatok a UserService-en keresztül, amennyiben</w:t>
+      </w:r>
+      <w:r>
+        <w:t xml:space="preserve"> szükség van rájuk.</w:t>
       </w:r>
     </w:p>
     <w:p>
@@ -10575,7 +10430,7 @@
       <w:bookmarkStart w:id="289" w:name="_Toc194162649"/>
       <w:bookmarkStart w:id="290" w:name="_Toc194162720"/>
       <w:bookmarkStart w:id="291" w:name="_Toc194166714"/>
-      <w:bookmarkStart w:id="292" w:name="_Toc194426620"/>
+      <w:bookmarkStart w:id="292" w:name="_Toc195977978"/>
       <w:bookmarkEnd w:id="279"/>
       <w:bookmarkEnd w:id="280"/>
       <w:bookmarkEnd w:id="281"/>
@@ -10623,7 +10478,13 @@
         <w:t xml:space="preserve"> a </w:t>
       </w:r>
       <w:r>
-        <w:t>K&amp;H, OTP Bank, Stripe és Barion. Fel kell mérni, hogy</w:t>
+        <w:t>K&amp;H, OTP Bank</w:t>
+      </w:r>
+      <w:r>
+        <w:t xml:space="preserve"> (SimplePay)</w:t>
+      </w:r>
+      <w:r>
+        <w:t>, Stripe és Barion. Fel kell mérni, hogy</w:t>
       </w:r>
       <w:r>
         <w:t xml:space="preserve"> az </w:t>
@@ -10928,7 +10789,7 @@
       <w:pPr>
         <w:pStyle w:val="Cmsor2"/>
       </w:pPr>
-      <w:bookmarkStart w:id="295" w:name="_Toc194426621"/>
+      <w:bookmarkStart w:id="295" w:name="_Toc195977979"/>
       <w:r>
         <w:t>Megosztott osztálykönyvtár (SkiRent.Shared)</w:t>
       </w:r>
@@ -11008,7 +10869,7 @@
       <w:bookmarkStart w:id="319" w:name="_Toc194162662"/>
       <w:bookmarkStart w:id="320" w:name="_Toc194162733"/>
       <w:bookmarkStart w:id="321" w:name="_Toc194166727"/>
-      <w:bookmarkStart w:id="322" w:name="_Toc194426622"/>
+      <w:bookmarkStart w:id="322" w:name="_Toc195977980"/>
       <w:bookmarkEnd w:id="296"/>
       <w:bookmarkEnd w:id="297"/>
       <w:bookmarkEnd w:id="298"/>
@@ -11207,7 +11068,7 @@
       <w:pPr>
         <w:pStyle w:val="Cmsor1"/>
       </w:pPr>
-      <w:bookmarkStart w:id="323" w:name="_Toc194426623"/>
+      <w:bookmarkStart w:id="323" w:name="_Toc195977981"/>
       <w:r>
         <w:lastRenderedPageBreak/>
         <w:t>Továbbfejlesztési tervek</w:t>
@@ -11486,7 +11347,7 @@
       <w:pPr>
         <w:pStyle w:val="Cmsor1"/>
       </w:pPr>
-      <w:bookmarkStart w:id="325" w:name="_Toc194426624"/>
+      <w:bookmarkStart w:id="325" w:name="_Toc195977982"/>
       <w:bookmarkEnd w:id="324"/>
       <w:r>
         <w:lastRenderedPageBreak/>
@@ -11536,7 +11397,7 @@
       <w:pPr>
         <w:pStyle w:val="Cmsor1"/>
       </w:pPr>
-      <w:bookmarkStart w:id="326" w:name="_Toc194426625"/>
+      <w:bookmarkStart w:id="326" w:name="_Toc195977983"/>
       <w:r>
         <w:lastRenderedPageBreak/>
         <w:t>Köszönetnyilvánítás</w:t>
@@ -11563,7 +11424,7 @@
         <w:t>.</w:t>
       </w:r>
     </w:p>
-    <w:bookmarkStart w:id="327" w:name="_Toc194426626" w:displacedByCustomXml="next"/>
+    <w:bookmarkStart w:id="327" w:name="_Toc195977984" w:displacedByCustomXml="next"/>
     <w:sdt>
       <w:sdtPr>
         <w:rPr>
@@ -11876,7 +11737,7 @@
           <w:rFonts w:cstheme="minorHAnsi"/>
           <w:noProof/>
         </w:rPr>
-        <w:t>2025. április 1.</w:t>
+        <w:t>2025. április 19.</w:t>
       </w:r>
       <w:r>
         <w:rPr>

</xml_diff>